<commit_message>
Highlight phần "Thêm quy định", "Xoá quy đinh"
</commit_message>
<xml_diff>
--- a/ĐẶC TẢ USE CASE.docx
+++ b/ĐẶC TẢ USE CASE.docx
@@ -1,6 +1,6 @@
 
 <file path=word/document.xml><?xml version="1.0" encoding="utf-8"?>
-<w:document xmlns:wpc="http://schemas.microsoft.com/office/word/2010/wordprocessingCanvas" xmlns:cx="http://schemas.microsoft.com/office/drawing/2014/chartex" xmlns:cx1="http://schemas.microsoft.com/office/drawing/2015/9/8/chartex" xmlns:cx2="http://schemas.microsoft.com/office/drawing/2015/10/21/chartex" xmlns:cx3="http://schemas.microsoft.com/office/drawing/2016/5/9/chartex" xmlns:cx4="http://schemas.microsoft.com/office/drawing/2016/5/10/chartex" xmlns:cx5="http://schemas.microsoft.com/office/drawing/2016/5/11/chartex" xmlns:cx6="http://schemas.microsoft.com/office/drawing/2016/5/12/chartex" xmlns:cx7="http://schemas.microsoft.com/office/drawing/2016/5/13/chartex" xmlns:cx8="http://schemas.microsoft.com/office/drawing/2016/5/14/chartex" xmlns:mc="http://schemas.openxmlformats.org/markup-compatibility/2006" xmlns:aink="http://schemas.microsoft.com/office/drawing/2016/ink" xmlns:am3d="http://schemas.microsoft.com/office/drawing/2017/model3d" xmlns:o="urn:schemas-microsoft-com:office:office" xmlns:r="http://schemas.openxmlformats.org/officeDocument/2006/relationships" xmlns:m="http://schemas.openxmlformats.org/officeDocument/2006/math" xmlns:v="urn:schemas-microsoft-com:vml" xmlns:wp14="http://schemas.microsoft.com/office/word/2010/wordprocessingDrawing" xmlns:wp="http://schemas.openxmlformats.org/drawingml/2006/wordprocessingDrawing" xmlns:w10="urn:schemas-microsoft-com:office:word" xmlns:w="http://schemas.openxmlformats.org/wordprocessingml/2006/main" xmlns:w14="http://schemas.microsoft.com/office/word/2010/wordml" xmlns:w15="http://schemas.microsoft.com/office/word/2012/wordml" xmlns:w16cid="http://schemas.microsoft.com/office/word/2016/wordml/cid" xmlns:w16se="http://schemas.microsoft.com/office/word/2015/wordml/symex" xmlns:wpg="http://schemas.microsoft.com/office/word/2010/wordprocessingGroup" xmlns:wpi="http://schemas.microsoft.com/office/word/2010/wordprocessingInk" xmlns:wne="http://schemas.microsoft.com/office/word/2006/wordml" xmlns:wps="http://schemas.microsoft.com/office/word/2010/wordprocessingShape" mc:Ignorable="w14 w15 w16se w16cid wp14">
+<w:document xmlns:wpc="http://schemas.microsoft.com/office/word/2010/wordprocessingCanvas" xmlns:cx="http://schemas.microsoft.com/office/drawing/2014/chartex" xmlns:mc="http://schemas.openxmlformats.org/markup-compatibility/2006" xmlns:o="urn:schemas-microsoft-com:office:office" xmlns:r="http://schemas.openxmlformats.org/officeDocument/2006/relationships" xmlns:m="http://schemas.openxmlformats.org/officeDocument/2006/math" xmlns:v="urn:schemas-microsoft-com:vml" xmlns:wp14="http://schemas.microsoft.com/office/word/2010/wordprocessingDrawing" xmlns:wp="http://schemas.openxmlformats.org/drawingml/2006/wordprocessingDrawing" xmlns:w10="urn:schemas-microsoft-com:office:word" xmlns:w="http://schemas.openxmlformats.org/wordprocessingml/2006/main" xmlns:w14="http://schemas.microsoft.com/office/word/2010/wordml" xmlns:w15="http://schemas.microsoft.com/office/word/2012/wordml" xmlns:w16se="http://schemas.microsoft.com/office/word/2015/wordml/symex" xmlns:wpg="http://schemas.microsoft.com/office/word/2010/wordprocessingGroup" xmlns:wpi="http://schemas.microsoft.com/office/word/2010/wordprocessingInk" xmlns:wne="http://schemas.microsoft.com/office/word/2006/wordml" xmlns:wps="http://schemas.microsoft.com/office/word/2010/wordprocessingShape" mc:Ignorable="w14 w15 w16se wp14">
   <w:body>
     <w:p>
       <w:pPr>
@@ -333,37 +333,6 @@
               <w:rPr>
                 <w:rFonts w:ascii="Segoe UI" w:hAnsi="Segoe UI" w:cs="Segoe UI"/>
               </w:rPr>
-              <w:t>Người dùng chọn vai trò</w:t>
-            </w:r>
-            <w:r>
-              <w:rPr>
-                <w:rFonts w:ascii="Segoe UI" w:hAnsi="Segoe UI" w:cs="Segoe UI"/>
-              </w:rPr>
-              <w:t xml:space="preserve"> (quyền đăng nhập)</w:t>
-            </w:r>
-            <w:r>
-              <w:rPr>
-                <w:rFonts w:ascii="Segoe UI" w:hAnsi="Segoe UI" w:cs="Segoe UI"/>
-              </w:rPr>
-              <w:t>.</w:t>
-            </w:r>
-          </w:p>
-          <w:p>
-            <w:pPr>
-              <w:pStyle w:val="ListParagraph"/>
-              <w:numPr>
-                <w:ilvl w:val="0"/>
-                <w:numId w:val="25"/>
-              </w:numPr>
-              <w:jc w:val="both"/>
-              <w:rPr>
-                <w:rFonts w:ascii="Segoe UI" w:hAnsi="Segoe UI" w:cs="Segoe UI"/>
-              </w:rPr>
-            </w:pPr>
-            <w:r>
-              <w:rPr>
-                <w:rFonts w:ascii="Segoe UI" w:hAnsi="Segoe UI" w:cs="Segoe UI"/>
-              </w:rPr>
               <w:t>Ngườ</w:t>
             </w:r>
             <w:r>
@@ -558,7 +527,7 @@
                 <w:b/>
                 <w:bCs/>
               </w:rPr>
-              <w:t>Y</w:t>
+              <w:t>Điều kiện tiên quyết</w:t>
             </w:r>
             <w:r>
               <w:rPr>
@@ -566,7 +535,7 @@
                 <w:b/>
                 <w:bCs/>
               </w:rPr>
-              <w:t>êu cầu đặc biệt</w:t>
+              <w:t xml:space="preserve"> </w:t>
             </w:r>
             <w:r>
               <w:rPr>
@@ -574,33 +543,49 @@
                 <w:b/>
                 <w:bCs/>
               </w:rPr>
+              <w:t xml:space="preserve">: </w:t>
+            </w:r>
+            <w:r>
+              <w:rPr>
+                <w:rFonts w:ascii="Segoe UI" w:hAnsi="Segoe UI" w:cs="Segoe UI"/>
+              </w:rPr>
+              <w:t>Không có</w:t>
+            </w:r>
+            <w:r>
+              <w:rPr>
+                <w:rFonts w:ascii="Segoe UI" w:hAnsi="Segoe UI" w:cs="Segoe UI"/>
+              </w:rPr>
+              <w:t>.</w:t>
+            </w:r>
+          </w:p>
+          <w:p>
+            <w:pPr>
+              <w:jc w:val="both"/>
+              <w:rPr>
+                <w:rFonts w:ascii="Segoe UI" w:hAnsi="Segoe UI" w:cs="Segoe UI"/>
+              </w:rPr>
+            </w:pPr>
+            <w:r>
+              <w:rPr>
+                <w:rFonts w:ascii="Segoe UI" w:hAnsi="Segoe UI" w:cs="Segoe UI"/>
+                <w:b/>
+                <w:bCs/>
+              </w:rPr>
+              <w:t>Hậu điều kiện :</w:t>
+            </w:r>
+            <w:r>
+              <w:rPr>
+                <w:rFonts w:ascii="Segoe UI" w:hAnsi="Segoe UI" w:cs="Segoe UI"/>
+                <w:b/>
+                <w:bCs/>
+              </w:rPr>
               <w:t xml:space="preserve"> </w:t>
             </w:r>
             <w:r>
               <w:rPr>
                 <w:rFonts w:ascii="Segoe UI" w:hAnsi="Segoe UI" w:cs="Segoe UI"/>
-                <w:b/>
-                <w:bCs/>
-              </w:rPr>
-              <w:t xml:space="preserve">: </w:t>
-            </w:r>
-            <w:r>
-              <w:rPr>
-                <w:rFonts w:ascii="Segoe UI" w:hAnsi="Segoe UI" w:cs="Segoe UI"/>
-              </w:rPr>
-              <w:t>Người dùng chỉ được phép đăng nhập tối đa 3 lần</w:t>
-            </w:r>
-            <w:r>
-              <w:rPr>
-                <w:rFonts w:ascii="Segoe UI" w:hAnsi="Segoe UI" w:cs="Segoe UI"/>
-              </w:rPr>
-              <w:t>. Nếu như đăng nhập</w:t>
-            </w:r>
-            <w:r>
-              <w:rPr>
-                <w:rFonts w:ascii="Segoe UI" w:hAnsi="Segoe UI" w:cs="Segoe UI"/>
-              </w:rPr>
-              <w:t xml:space="preserve"> quá ba lần</w:t>
+              </w:rPr>
+              <w:t>Nếu người dùng đăng nhập thành công</w:t>
             </w:r>
             <w:r>
               <w:rPr>
@@ -612,106 +597,6 @@
               <w:rPr>
                 <w:rFonts w:ascii="Segoe UI" w:hAnsi="Segoe UI" w:cs="Segoe UI"/>
               </w:rPr>
-              <w:t xml:space="preserve"> hệ thống sẽ không cho phép người dùng đăng nhập và kế</w:t>
-            </w:r>
-            <w:r>
-              <w:rPr>
-                <w:rFonts w:ascii="Segoe UI" w:hAnsi="Segoe UI" w:cs="Segoe UI"/>
-              </w:rPr>
-              <w:t>t thúc Use C</w:t>
-            </w:r>
-            <w:r>
-              <w:rPr>
-                <w:rFonts w:ascii="Segoe UI" w:hAnsi="Segoe UI" w:cs="Segoe UI"/>
-              </w:rPr>
-              <w:t>ase.</w:t>
-            </w:r>
-          </w:p>
-          <w:p>
-            <w:pPr>
-              <w:jc w:val="both"/>
-              <w:rPr>
-                <w:rFonts w:ascii="Segoe UI" w:hAnsi="Segoe UI" w:cs="Segoe UI"/>
-                <w:b/>
-                <w:bCs/>
-              </w:rPr>
-            </w:pPr>
-            <w:r>
-              <w:rPr>
-                <w:rFonts w:ascii="Segoe UI" w:hAnsi="Segoe UI" w:cs="Segoe UI"/>
-                <w:b/>
-                <w:bCs/>
-              </w:rPr>
-              <w:t>Điều kiện tiên quyết</w:t>
-            </w:r>
-            <w:r>
-              <w:rPr>
-                <w:rFonts w:ascii="Segoe UI" w:hAnsi="Segoe UI" w:cs="Segoe UI"/>
-                <w:b/>
-                <w:bCs/>
-              </w:rPr>
-              <w:t xml:space="preserve"> </w:t>
-            </w:r>
-            <w:r>
-              <w:rPr>
-                <w:rFonts w:ascii="Segoe UI" w:hAnsi="Segoe UI" w:cs="Segoe UI"/>
-                <w:b/>
-                <w:bCs/>
-              </w:rPr>
-              <w:t xml:space="preserve">: </w:t>
-            </w:r>
-            <w:r>
-              <w:rPr>
-                <w:rFonts w:ascii="Segoe UI" w:hAnsi="Segoe UI" w:cs="Segoe UI"/>
-              </w:rPr>
-              <w:t>Không có</w:t>
-            </w:r>
-            <w:r>
-              <w:rPr>
-                <w:rFonts w:ascii="Segoe UI" w:hAnsi="Segoe UI" w:cs="Segoe UI"/>
-              </w:rPr>
-              <w:t>.</w:t>
-            </w:r>
-          </w:p>
-          <w:p>
-            <w:pPr>
-              <w:jc w:val="both"/>
-              <w:rPr>
-                <w:rFonts w:ascii="Segoe UI" w:hAnsi="Segoe UI" w:cs="Segoe UI"/>
-              </w:rPr>
-            </w:pPr>
-            <w:r>
-              <w:rPr>
-                <w:rFonts w:ascii="Segoe UI" w:hAnsi="Segoe UI" w:cs="Segoe UI"/>
-                <w:b/>
-                <w:bCs/>
-              </w:rPr>
-              <w:t>Hậu điều kiện :</w:t>
-            </w:r>
-            <w:r>
-              <w:rPr>
-                <w:rFonts w:ascii="Segoe UI" w:hAnsi="Segoe UI" w:cs="Segoe UI"/>
-                <w:b/>
-                <w:bCs/>
-              </w:rPr>
-              <w:t xml:space="preserve"> </w:t>
-            </w:r>
-            <w:r>
-              <w:rPr>
-                <w:rFonts w:ascii="Segoe UI" w:hAnsi="Segoe UI" w:cs="Segoe UI"/>
-              </w:rPr>
-              <w:t>Nếu người dùng đăng nhập thành công</w:t>
-            </w:r>
-            <w:r>
-              <w:rPr>
-                <w:rFonts w:ascii="Segoe UI" w:hAnsi="Segoe UI" w:cs="Segoe UI"/>
-              </w:rPr>
-              <w:t xml:space="preserve"> thì</w:t>
-            </w:r>
-            <w:r>
-              <w:rPr>
-                <w:rFonts w:ascii="Segoe UI" w:hAnsi="Segoe UI" w:cs="Segoe UI"/>
-              </w:rPr>
               <w:t xml:space="preserve"> người dùng được quyền truy cập vào hệ thố</w:t>
             </w:r>
             <w:r>
@@ -719,12 +604,6 @@
                 <w:rFonts w:ascii="Segoe UI" w:hAnsi="Segoe UI" w:cs="Segoe UI"/>
               </w:rPr>
               <w:t>ng và thực hiện các tác vụ.</w:t>
-            </w:r>
-            <w:r>
-              <w:rPr>
-                <w:rFonts w:ascii="Segoe UI" w:hAnsi="Segoe UI" w:cs="Segoe UI"/>
-              </w:rPr>
-              <w:t xml:space="preserve"> </w:t>
             </w:r>
           </w:p>
           <w:p>
@@ -1002,27 +881,23 @@
               <w:jc w:val="both"/>
               <w:rPr>
                 <w:rFonts w:ascii="Segoe UI" w:hAnsi="Segoe UI" w:cs="Segoe UI"/>
-                <w:highlight w:val="yellow"/>
-              </w:rPr>
-            </w:pPr>
-            <w:r>
-              <w:rPr>
-                <w:rFonts w:ascii="Segoe UI" w:hAnsi="Segoe UI" w:cs="Segoe UI"/>
-                <w:highlight w:val="yellow"/>
+              </w:rPr>
+            </w:pPr>
+            <w:r>
+              <w:rPr>
+                <w:rFonts w:ascii="Segoe UI" w:hAnsi="Segoe UI" w:cs="Segoe UI"/>
               </w:rPr>
               <w:t>Nhân viên phòng mạch đăng nhậ</w:t>
             </w:r>
             <w:r>
               <w:rPr>
                 <w:rFonts w:ascii="Segoe UI" w:hAnsi="Segoe UI" w:cs="Segoe UI"/>
-                <w:highlight w:val="yellow"/>
               </w:rPr>
               <w:t>p không thành công thì bỏ qua các bước trên và kết thúc Use Case</w:t>
             </w:r>
             <w:r>
               <w:rPr>
                 <w:rFonts w:ascii="Segoe UI" w:hAnsi="Segoe UI" w:cs="Segoe UI"/>
-                <w:highlight w:val="yellow"/>
               </w:rPr>
               <w:t>.</w:t>
             </w:r>
@@ -1480,8 +1355,33 @@
                 <w:rFonts w:ascii="Segoe UI" w:hAnsi="Segoe UI" w:cs="Segoe UI"/>
                 <w:b/>
               </w:rPr>
+              <w:t>Dòng sự kiện thay thế :</w:t>
+            </w:r>
+          </w:p>
+          <w:p>
+            <w:pPr>
+              <w:pStyle w:val="ListParagraph"/>
+              <w:numPr>
+                <w:ilvl w:val="0"/>
+                <w:numId w:val="5"/>
+              </w:numPr>
+              <w:jc w:val="both"/>
+              <w:rPr>
+                <w:rFonts w:ascii="Segoe UI" w:hAnsi="Segoe UI" w:cs="Segoe UI"/>
+              </w:rPr>
+            </w:pPr>
+            <w:r>
+              <w:rPr>
+                <w:rFonts w:ascii="Segoe UI" w:hAnsi="Segoe UI" w:cs="Segoe UI"/>
+              </w:rPr>
               <w:lastRenderedPageBreak/>
-              <w:t>Dòng sự kiện thay thế :</w:t>
+              <w:t>Kiểm tra tính hợp lệ không thành công do thiếu sót thông tin hoặc thông tin không hợp lệ và thông báo lỗi cho người dùng.</w:t>
+            </w:r>
+            <w:r>
+              <w:rPr>
+                <w:rFonts w:ascii="Segoe UI" w:hAnsi="Segoe UI" w:cs="Segoe UI"/>
+              </w:rPr>
+              <w:t xml:space="preserve"> Yêu cầu người dùng nhập lại.</w:t>
             </w:r>
           </w:p>
           <w:p>
@@ -1500,13 +1400,25 @@
               <w:rPr>
                 <w:rFonts w:ascii="Segoe UI" w:hAnsi="Segoe UI" w:cs="Segoe UI"/>
               </w:rPr>
-              <w:t>Kiểm tra tính hợp lệ không thành công do thiếu sót thông tin hoặc thông tin không hợp lệ và thông báo lỗi cho người dùng.</w:t>
-            </w:r>
-            <w:r>
-              <w:rPr>
-                <w:rFonts w:ascii="Segoe UI" w:hAnsi="Segoe UI" w:cs="Segoe UI"/>
-              </w:rPr>
-              <w:t xml:space="preserve"> Yêu cầu người dùng nhập lại.</w:t>
+              <w:t>Thêm mớ</w:t>
+            </w:r>
+            <w:r>
+              <w:rPr>
+                <w:rFonts w:ascii="Segoe UI" w:hAnsi="Segoe UI" w:cs="Segoe UI"/>
+              </w:rPr>
+              <w:t>i bệnh nhân không thành công</w:t>
+            </w:r>
+            <w:r>
+              <w:rPr>
+                <w:rFonts w:ascii="Segoe UI" w:hAnsi="Segoe UI" w:cs="Segoe UI"/>
+              </w:rPr>
+              <w:t xml:space="preserve"> do phát sinh lỗi hệ thống</w:t>
+            </w:r>
+            <w:r>
+              <w:rPr>
+                <w:rFonts w:ascii="Segoe UI" w:hAnsi="Segoe UI" w:cs="Segoe UI"/>
+              </w:rPr>
+              <w:t xml:space="preserve"> và hệ thống thông báo lỗi cho người dùng.</w:t>
             </w:r>
           </w:p>
           <w:p>
@@ -1525,43 +1437,6 @@
               <w:rPr>
                 <w:rFonts w:ascii="Segoe UI" w:hAnsi="Segoe UI" w:cs="Segoe UI"/>
               </w:rPr>
-              <w:t>Thêm mớ</w:t>
-            </w:r>
-            <w:r>
-              <w:rPr>
-                <w:rFonts w:ascii="Segoe UI" w:hAnsi="Segoe UI" w:cs="Segoe UI"/>
-              </w:rPr>
-              <w:t>i bệnh nhân không thành công</w:t>
-            </w:r>
-            <w:r>
-              <w:rPr>
-                <w:rFonts w:ascii="Segoe UI" w:hAnsi="Segoe UI" w:cs="Segoe UI"/>
-              </w:rPr>
-              <w:t xml:space="preserve"> do phát sinh lỗi hệ thống</w:t>
-            </w:r>
-            <w:r>
-              <w:rPr>
-                <w:rFonts w:ascii="Segoe UI" w:hAnsi="Segoe UI" w:cs="Segoe UI"/>
-              </w:rPr>
-              <w:t xml:space="preserve"> và hệ thống thông báo lỗi cho người dùng.</w:t>
-            </w:r>
-          </w:p>
-          <w:p>
-            <w:pPr>
-              <w:pStyle w:val="ListParagraph"/>
-              <w:numPr>
-                <w:ilvl w:val="0"/>
-                <w:numId w:val="5"/>
-              </w:numPr>
-              <w:jc w:val="both"/>
-              <w:rPr>
-                <w:rFonts w:ascii="Segoe UI" w:hAnsi="Segoe UI" w:cs="Segoe UI"/>
-              </w:rPr>
-            </w:pPr>
-            <w:r>
-              <w:rPr>
-                <w:rFonts w:ascii="Segoe UI" w:hAnsi="Segoe UI" w:cs="Segoe UI"/>
-              </w:rPr>
               <w:t>Người dùng huỷ thao tác thêm mới.</w:t>
             </w:r>
           </w:p>
@@ -1617,7 +1492,19 @@
               <w:rPr>
                 <w:rFonts w:ascii="Segoe UI" w:hAnsi="Segoe UI" w:cs="Segoe UI"/>
               </w:rPr>
-              <w:t xml:space="preserve"> Người dùng truy cập vào hệ thống, xem danh sách bệnh nhân và nhấn nút “Thêm”.</w:t>
+              <w:t xml:space="preserve"> </w:t>
+            </w:r>
+            <w:r>
+              <w:rPr>
+                <w:rFonts w:ascii="Segoe UI" w:hAnsi="Segoe UI" w:cs="Segoe UI"/>
+              </w:rPr>
+              <w:t xml:space="preserve">Thực hiện Use Case “Đăng nhập”. </w:t>
+            </w:r>
+            <w:r>
+              <w:rPr>
+                <w:rFonts w:ascii="Segoe UI" w:hAnsi="Segoe UI" w:cs="Segoe UI"/>
+              </w:rPr>
+              <w:t>Người dùng truy cập vào hệ thống, xem danh sách bệnh nhân và nhấn nút “Thêm”.</w:t>
             </w:r>
           </w:p>
           <w:p>
@@ -1989,7 +1876,19 @@
               <w:rPr>
                 <w:rFonts w:ascii="Segoe UI" w:hAnsi="Segoe UI" w:cs="Segoe UI"/>
               </w:rPr>
-              <w:t xml:space="preserve"> Người dùng truy cập vào hệ thống, xem danh sách bệnh nhân và nhấn nút “Sửa”.</w:t>
+              <w:t xml:space="preserve"> </w:t>
+            </w:r>
+            <w:r>
+              <w:rPr>
+                <w:rFonts w:ascii="Segoe UI" w:hAnsi="Segoe UI" w:cs="Segoe UI"/>
+              </w:rPr>
+              <w:t xml:space="preserve">Thực hiện Use Case “Đăng nhập”. </w:t>
+            </w:r>
+            <w:r>
+              <w:rPr>
+                <w:rFonts w:ascii="Segoe UI" w:hAnsi="Segoe UI" w:cs="Segoe UI"/>
+              </w:rPr>
+              <w:t>Người dùng truy cập vào hệ thống, xem danh sách bệnh nhân và nhấn nút “Sửa”.</w:t>
             </w:r>
           </w:p>
           <w:p>
@@ -2330,7 +2229,19 @@
               <w:rPr>
                 <w:rFonts w:ascii="Segoe UI" w:hAnsi="Segoe UI" w:cs="Segoe UI"/>
               </w:rPr>
-              <w:t xml:space="preserve"> Người dùng truy cập vào hệ thống, xem danh sách bệnh nhân và nhấn nút “Xoá”.</w:t>
+              <w:t xml:space="preserve"> </w:t>
+            </w:r>
+            <w:r>
+              <w:rPr>
+                <w:rFonts w:ascii="Segoe UI" w:hAnsi="Segoe UI" w:cs="Segoe UI"/>
+              </w:rPr>
+              <w:t xml:space="preserve">Thực hiện Use Case “Đăng nhập”. </w:t>
+            </w:r>
+            <w:r>
+              <w:rPr>
+                <w:rFonts w:ascii="Segoe UI" w:hAnsi="Segoe UI" w:cs="Segoe UI"/>
+              </w:rPr>
+              <w:t>Người dùng truy cập vào hệ thống, xem danh sách bệnh nhân và nhấn nút “Xoá”.</w:t>
             </w:r>
           </w:p>
           <w:p>
@@ -3184,7 +3095,19 @@
               <w:rPr>
                 <w:rFonts w:ascii="Segoe UI" w:hAnsi="Segoe UI" w:cs="Segoe UI"/>
               </w:rPr>
-              <w:t xml:space="preserve"> Người dùng truy cập vào hệ thống, xem danh sách các loại thuốc và nhấn nút “Thêm”.</w:t>
+              <w:t xml:space="preserve"> </w:t>
+            </w:r>
+            <w:r>
+              <w:rPr>
+                <w:rFonts w:ascii="Segoe UI" w:hAnsi="Segoe UI" w:cs="Segoe UI"/>
+              </w:rPr>
+              <w:t xml:space="preserve">Thực hiện Use Case “Đăng nhập”. </w:t>
+            </w:r>
+            <w:r>
+              <w:rPr>
+                <w:rFonts w:ascii="Segoe UI" w:hAnsi="Segoe UI" w:cs="Segoe UI"/>
+              </w:rPr>
+              <w:t>Người dùng truy cập vào hệ thống, xem danh sách các loại thuốc và nhấn nút “Thêm”.</w:t>
             </w:r>
           </w:p>
           <w:p>
@@ -3538,7 +3461,25 @@
               <w:rPr>
                 <w:rFonts w:ascii="Segoe UI" w:hAnsi="Segoe UI" w:cs="Segoe UI"/>
               </w:rPr>
-              <w:t xml:space="preserve"> Người dùng truy cập vào hệ thống, xem danh sách các loại thuốc và nhấn nút “Sửa”.</w:t>
+              <w:t xml:space="preserve"> </w:t>
+            </w:r>
+            <w:r>
+              <w:rPr>
+                <w:rFonts w:ascii="Segoe UI" w:hAnsi="Segoe UI" w:cs="Segoe UI"/>
+              </w:rPr>
+              <w:t>Thực hiện Use Case “Đăng nhập”.</w:t>
+            </w:r>
+            <w:r>
+              <w:rPr>
+                <w:rFonts w:ascii="Segoe UI" w:hAnsi="Segoe UI" w:cs="Segoe UI"/>
+              </w:rPr>
+              <w:t xml:space="preserve"> </w:t>
+            </w:r>
+            <w:r>
+              <w:rPr>
+                <w:rFonts w:ascii="Segoe UI" w:hAnsi="Segoe UI" w:cs="Segoe UI"/>
+              </w:rPr>
+              <w:t>Người dùng truy cập vào hệ thống, xem danh sách các loại thuốc và nhấn nút “Sửa”.</w:t>
             </w:r>
           </w:p>
           <w:p>
@@ -3665,6 +3606,7 @@
               <w:rPr>
                 <w:rFonts w:ascii="Segoe UI" w:hAnsi="Segoe UI" w:cs="Segoe UI"/>
               </w:rPr>
+              <w:lastRenderedPageBreak/>
               <w:t>Người dùng thực hiện việc xoá một loại thuốc ra khỏi danh sách</w:t>
             </w:r>
             <w:r>
@@ -3712,7 +3654,6 @@
               <w:rPr>
                 <w:rFonts w:ascii="Segoe UI" w:hAnsi="Segoe UI" w:cs="Segoe UI"/>
               </w:rPr>
-              <w:lastRenderedPageBreak/>
               <w:t>Người dùng chọn mộ</w:t>
             </w:r>
             <w:r>
@@ -3909,7 +3850,19 @@
               <w:rPr>
                 <w:rFonts w:ascii="Segoe UI" w:hAnsi="Segoe UI" w:cs="Segoe UI"/>
               </w:rPr>
-              <w:t xml:space="preserve"> Người dùng truy cập vào hệ thố</w:t>
+              <w:t xml:space="preserve"> </w:t>
+            </w:r>
+            <w:r>
+              <w:rPr>
+                <w:rFonts w:ascii="Segoe UI" w:hAnsi="Segoe UI" w:cs="Segoe UI"/>
+              </w:rPr>
+              <w:t xml:space="preserve">Thực hiện Use Case “Đăng nhập”. </w:t>
+            </w:r>
+            <w:r>
+              <w:rPr>
+                <w:rFonts w:ascii="Segoe UI" w:hAnsi="Segoe UI" w:cs="Segoe UI"/>
+              </w:rPr>
+              <w:t>Người dùng truy cập vào hệ thố</w:t>
             </w:r>
             <w:r>
               <w:rPr>
@@ -4432,6 +4385,7 @@
                 <w:rFonts w:ascii="Segoe UI" w:hAnsi="Segoe UI" w:cs="Segoe UI"/>
                 <w:b/>
               </w:rPr>
+              <w:lastRenderedPageBreak/>
               <w:t>4.1</w:t>
             </w:r>
           </w:p>
@@ -4527,7 +4481,6 @@
               <w:rPr>
                 <w:rFonts w:ascii="Segoe UI" w:hAnsi="Segoe UI" w:cs="Segoe UI"/>
               </w:rPr>
-              <w:lastRenderedPageBreak/>
               <w:t>Người dùng nhập vào các trường thông tin của loại bệnh.</w:t>
             </w:r>
           </w:p>
@@ -4713,7 +4666,19 @@
               <w:rPr>
                 <w:rFonts w:ascii="Segoe UI" w:hAnsi="Segoe UI" w:cs="Segoe UI"/>
               </w:rPr>
-              <w:t xml:space="preserve"> Người dùng truy cập vào hệ thống, xem danh sách các loại bệnh và nhấn nút “Thêm”.</w:t>
+              <w:t xml:space="preserve"> </w:t>
+            </w:r>
+            <w:r>
+              <w:rPr>
+                <w:rFonts w:ascii="Segoe UI" w:hAnsi="Segoe UI" w:cs="Segoe UI"/>
+              </w:rPr>
+              <w:t xml:space="preserve">Thực hiện Use Case “Đăng nhập”. </w:t>
+            </w:r>
+            <w:r>
+              <w:rPr>
+                <w:rFonts w:ascii="Segoe UI" w:hAnsi="Segoe UI" w:cs="Segoe UI"/>
+              </w:rPr>
+              <w:t>Người dùng truy cập vào hệ thống, xem danh sách các loại bệnh và nhấn nút “Thêm”.</w:t>
             </w:r>
           </w:p>
           <w:p>
@@ -4792,7 +4757,6 @@
                 <w:rFonts w:ascii="Segoe UI" w:hAnsi="Segoe UI" w:cs="Segoe UI"/>
                 <w:b/>
               </w:rPr>
-              <w:lastRenderedPageBreak/>
               <w:t>4.2</w:t>
             </w:r>
           </w:p>
@@ -5054,6 +5018,7 @@
                 <w:rFonts w:ascii="Segoe UI" w:hAnsi="Segoe UI" w:cs="Segoe UI"/>
                 <w:b/>
               </w:rPr>
+              <w:lastRenderedPageBreak/>
               <w:t>Điều kiện tiên quyết</w:t>
             </w:r>
             <w:r>
@@ -5073,7 +5038,19 @@
               <w:rPr>
                 <w:rFonts w:ascii="Segoe UI" w:hAnsi="Segoe UI" w:cs="Segoe UI"/>
               </w:rPr>
-              <w:t xml:space="preserve"> Người dùng truy cập vào hệ thống, xem danh sách các loại bệnh và nhấn nút “Sửa”.</w:t>
+              <w:t xml:space="preserve"> </w:t>
+            </w:r>
+            <w:r>
+              <w:rPr>
+                <w:rFonts w:ascii="Segoe UI" w:hAnsi="Segoe UI" w:cs="Segoe UI"/>
+              </w:rPr>
+              <w:t xml:space="preserve">Thực hiện Use Case “Đăng nhập”. </w:t>
+            </w:r>
+            <w:r>
+              <w:rPr>
+                <w:rFonts w:ascii="Segoe UI" w:hAnsi="Segoe UI" w:cs="Segoe UI"/>
+              </w:rPr>
+              <w:t>Người dùng truy cập vào hệ thống, xem danh sách các loại bệnh và nhấn nút “Sửa”.</w:t>
             </w:r>
           </w:p>
           <w:p>
@@ -5140,6 +5117,7 @@
                 <w:rFonts w:ascii="Segoe UI" w:hAnsi="Segoe UI" w:cs="Segoe UI"/>
                 <w:b/>
               </w:rPr>
+              <w:lastRenderedPageBreak/>
               <w:t>4.3</w:t>
             </w:r>
           </w:p>
@@ -5200,7 +5178,6 @@
               <w:rPr>
                 <w:rFonts w:ascii="Segoe UI" w:hAnsi="Segoe UI" w:cs="Segoe UI"/>
               </w:rPr>
-              <w:lastRenderedPageBreak/>
               <w:t>Người dùng thực hiện việc xoá một loại bệnh ra khỏi danh sách các loạ</w:t>
             </w:r>
             <w:r>
@@ -5456,7 +5433,19 @@
               <w:rPr>
                 <w:rFonts w:ascii="Segoe UI" w:hAnsi="Segoe UI" w:cs="Segoe UI"/>
               </w:rPr>
-              <w:t xml:space="preserve"> Người dùng truy cập vào hệ thống, xem danh sách các loại bệnh và nhấn nút “Xoá”.</w:t>
+              <w:t xml:space="preserve"> </w:t>
+            </w:r>
+            <w:r>
+              <w:rPr>
+                <w:rFonts w:ascii="Segoe UI" w:hAnsi="Segoe UI" w:cs="Segoe UI"/>
+              </w:rPr>
+              <w:t xml:space="preserve">Thực hiện Use Case “Đăng nhập”. </w:t>
+            </w:r>
+            <w:r>
+              <w:rPr>
+                <w:rFonts w:ascii="Segoe UI" w:hAnsi="Segoe UI" w:cs="Segoe UI"/>
+              </w:rPr>
+              <w:t>Người dùng truy cập vào hệ thống, xem danh sách các loại bệnh và nhấn nút “Xoá”.</w:t>
             </w:r>
           </w:p>
           <w:p>
@@ -5522,7 +5511,6 @@
                 <w:rFonts w:ascii="Segoe UI" w:hAnsi="Segoe UI" w:cs="Segoe UI"/>
                 <w:b/>
               </w:rPr>
-              <w:lastRenderedPageBreak/>
               <w:t>5</w:t>
             </w:r>
           </w:p>
@@ -5690,14 +5678,12 @@
               <w:jc w:val="both"/>
               <w:rPr>
                 <w:rFonts w:ascii="Segoe UI" w:hAnsi="Segoe UI" w:cs="Segoe UI"/>
-                <w:highlight w:val="yellow"/>
                 <w:lang w:val="vi-VN"/>
               </w:rPr>
             </w:pPr>
             <w:r>
               <w:rPr>
                 <w:rFonts w:ascii="Segoe UI" w:hAnsi="Segoe UI" w:cs="Segoe UI"/>
-                <w:highlight w:val="yellow"/>
                 <w:lang w:val="vi-VN"/>
               </w:rPr>
               <w:t>Quản trị viên phòng mạch đăng nhập không thành công tại thì bỏ qua các bước trên và kết thúc Use Case.</w:t>
@@ -5898,6 +5884,7 @@
                 <w:bCs/>
                 <w:lang w:val="vi-VN"/>
               </w:rPr>
+              <w:lastRenderedPageBreak/>
               <w:t xml:space="preserve">Hậu điều kiện </w:t>
             </w:r>
             <w:r>
@@ -5949,6 +5936,7 @@
             <w:r>
               <w:rPr>
                 <w:rFonts w:ascii="Segoe UI" w:hAnsi="Segoe UI" w:cs="Segoe UI"/>
+                <w:lang w:val="vi-VN"/>
               </w:rPr>
               <w:t xml:space="preserve"> viên</w:t>
             </w:r>
@@ -6013,6 +6001,7 @@
                 <w:rFonts w:ascii="Segoe UI" w:hAnsi="Segoe UI" w:cs="Segoe UI"/>
                 <w:b/>
               </w:rPr>
+              <w:lastRenderedPageBreak/>
               <w:t>5.1</w:t>
             </w:r>
           </w:p>
@@ -6113,7 +6102,6 @@
               <w:rPr>
                 <w:rFonts w:ascii="Segoe UI" w:hAnsi="Segoe UI" w:cs="Segoe UI"/>
               </w:rPr>
-              <w:lastRenderedPageBreak/>
               <w:t>Sau khi người dùng chọn chức năng thêm hệ thống sẽ hiển thị giao diện thông tin nhân viên rỗng.</w:t>
             </w:r>
           </w:p>
@@ -6338,7 +6326,19 @@
               <w:rPr>
                 <w:rFonts w:ascii="Segoe UI" w:hAnsi="Segoe UI" w:cs="Segoe UI"/>
               </w:rPr>
-              <w:t xml:space="preserve"> Người dùng truy cập vào hệ thố</w:t>
+              <w:t xml:space="preserve"> </w:t>
+            </w:r>
+            <w:r>
+              <w:rPr>
+                <w:rFonts w:ascii="Segoe UI" w:hAnsi="Segoe UI" w:cs="Segoe UI"/>
+              </w:rPr>
+              <w:t xml:space="preserve">Thực hiện Use Case “Đăng nhập”. </w:t>
+            </w:r>
+            <w:r>
+              <w:rPr>
+                <w:rFonts w:ascii="Segoe UI" w:hAnsi="Segoe UI" w:cs="Segoe UI"/>
+              </w:rPr>
+              <w:t>Người dùng truy cập vào hệ thố</w:t>
             </w:r>
             <w:r>
               <w:rPr>
@@ -6422,7 +6422,6 @@
                 <w:rFonts w:ascii="Segoe UI" w:hAnsi="Segoe UI" w:cs="Segoe UI"/>
                 <w:b/>
               </w:rPr>
-              <w:lastRenderedPageBreak/>
               <w:t>5.2</w:t>
             </w:r>
           </w:p>
@@ -6655,6 +6654,7 @@
               <w:rPr>
                 <w:rFonts w:ascii="Segoe UI" w:hAnsi="Segoe UI" w:cs="Segoe UI"/>
               </w:rPr>
+              <w:lastRenderedPageBreak/>
               <w:t>Kiểm tra tính hợp lệ không thành công do thông tin không hợp lệ và hệ thống thông báo lỗi cho người dùng. Yêu cầu người dùng nhập lại</w:t>
             </w:r>
             <w:r>
@@ -6766,7 +6766,19 @@
               <w:rPr>
                 <w:rFonts w:ascii="Segoe UI" w:hAnsi="Segoe UI" w:cs="Segoe UI"/>
               </w:rPr>
-              <w:t xml:space="preserve"> Người dùng truy cập vào hệ thố</w:t>
+              <w:t xml:space="preserve"> </w:t>
+            </w:r>
+            <w:r>
+              <w:rPr>
+                <w:rFonts w:ascii="Segoe UI" w:hAnsi="Segoe UI" w:cs="Segoe UI"/>
+              </w:rPr>
+              <w:t xml:space="preserve">Thực hiện Use Case “Đăng nhập”. </w:t>
+            </w:r>
+            <w:r>
+              <w:rPr>
+                <w:rFonts w:ascii="Segoe UI" w:hAnsi="Segoe UI" w:cs="Segoe UI"/>
+              </w:rPr>
+              <w:t>Người dùng truy cập vào hệ thố</w:t>
             </w:r>
             <w:r>
               <w:rPr>
@@ -6793,7 +6805,6 @@
                 <w:rFonts w:ascii="Segoe UI" w:hAnsi="Segoe UI" w:cs="Segoe UI"/>
                 <w:b/>
               </w:rPr>
-              <w:lastRenderedPageBreak/>
               <w:t>Hậu điều kiện :</w:t>
             </w:r>
             <w:r>
@@ -7183,6 +7194,13 @@
                 <w:rFonts w:ascii="Segoe UI" w:hAnsi="Segoe UI" w:cs="Segoe UI"/>
                 <w:lang w:val="vi-VN"/>
               </w:rPr>
+              <w:t xml:space="preserve">Thực hiện Use Case “Đăng nhập”. </w:t>
+            </w:r>
+            <w:r>
+              <w:rPr>
+                <w:rFonts w:ascii="Segoe UI" w:hAnsi="Segoe UI" w:cs="Segoe UI"/>
+                <w:lang w:val="vi-VN"/>
+              </w:rPr>
               <w:t>Người dùng truy cập vào hệ thố</w:t>
             </w:r>
             <w:r>
@@ -7428,6 +7446,7 @@
               <w:rPr>
                 <w:rFonts w:ascii="Segoe UI" w:hAnsi="Segoe UI" w:cs="Segoe UI"/>
               </w:rPr>
+              <w:lastRenderedPageBreak/>
               <w:t xml:space="preserve">Hệ thống sẽ tải danh sách bệnh án của bệnh nhân gồm: Họ tên, Ngày khám, Loại bệnh, Triệu chứng </w:t>
             </w:r>
             <w:r>
@@ -7623,7 +7642,6 @@
                 <w:b/>
                 <w:bCs/>
               </w:rPr>
-              <w:lastRenderedPageBreak/>
               <w:t xml:space="preserve">Hậu điều kiện </w:t>
             </w:r>
             <w:r>
@@ -8218,6 +8236,7 @@
                 <w:b/>
                 <w:bCs/>
               </w:rPr>
+              <w:lastRenderedPageBreak/>
               <w:t xml:space="preserve">Điều kiện tiên quyết </w:t>
             </w:r>
             <w:r>
@@ -8384,6 +8403,7 @@
                 <w:rFonts w:ascii="Segoe UI" w:hAnsi="Segoe UI" w:cs="Segoe UI"/>
                 <w:b/>
               </w:rPr>
+              <w:lastRenderedPageBreak/>
               <w:t>8</w:t>
             </w:r>
           </w:p>
@@ -8489,116 +8509,67 @@
               <w:pStyle w:val="ListParagraph"/>
               <w:numPr>
                 <w:ilvl w:val="0"/>
-                <w:numId w:val="49"/>
-              </w:numPr>
-              <w:rPr>
-                <w:rFonts w:ascii="Segoe UI" w:hAnsi="Segoe UI" w:cs="Segoe UI"/>
-              </w:rPr>
-            </w:pPr>
-            <w:r>
-              <w:rPr>
-                <w:rFonts w:ascii="Segoe UI" w:hAnsi="Segoe UI" w:cs="Segoe UI"/>
-              </w:rPr>
-              <w:lastRenderedPageBreak/>
-              <w:t>Nhân viên phòng mạch sẽ kiểm tra tên của bệnh nhân trong danh sách khám bệnh.</w:t>
-            </w:r>
-          </w:p>
-          <w:p>
-            <w:pPr>
-              <w:pStyle w:val="ListParagraph"/>
-              <w:numPr>
-                <w:ilvl w:val="0"/>
-                <w:numId w:val="49"/>
-              </w:numPr>
-              <w:rPr>
-                <w:rFonts w:ascii="Segoe UI" w:hAnsi="Segoe UI" w:cs="Segoe UI"/>
-              </w:rPr>
-            </w:pPr>
-            <w:r>
-              <w:rPr>
-                <w:rFonts w:ascii="Segoe UI" w:hAnsi="Segoe UI" w:cs="Segoe UI"/>
-              </w:rPr>
-              <w:t>Nhân viên sẽ hỏi bệnh nhân đã từng khám bệnh hay chưa.</w:t>
-            </w:r>
-          </w:p>
-          <w:p>
-            <w:pPr>
-              <w:pStyle w:val="ListParagraph"/>
-              <w:numPr>
-                <w:ilvl w:val="0"/>
-                <w:numId w:val="49"/>
-              </w:numPr>
-              <w:rPr>
-                <w:rFonts w:ascii="Segoe UI" w:hAnsi="Segoe UI" w:cs="Segoe UI"/>
-              </w:rPr>
-            </w:pPr>
-            <w:r>
-              <w:rPr>
-                <w:rFonts w:ascii="Segoe UI" w:hAnsi="Segoe UI" w:cs="Segoe UI"/>
-              </w:rPr>
-              <w:t>Nếu bệnh nhân:</w:t>
-            </w:r>
-          </w:p>
-          <w:p>
-            <w:pPr>
-              <w:pStyle w:val="ListParagraph"/>
-              <w:numPr>
-                <w:ilvl w:val="1"/>
-                <w:numId w:val="49"/>
-              </w:numPr>
-              <w:rPr>
-                <w:rFonts w:ascii="Segoe UI" w:hAnsi="Segoe UI" w:cs="Segoe UI"/>
-              </w:rPr>
-            </w:pPr>
-            <w:r>
-              <w:rPr>
-                <w:rFonts w:ascii="Segoe UI" w:hAnsi="Segoe UI" w:cs="Segoe UI"/>
-              </w:rPr>
-              <w:t>Đã từng khám bệnh: Bỏ qua bước 3.</w:t>
-            </w:r>
-          </w:p>
-          <w:p>
-            <w:pPr>
-              <w:pStyle w:val="ListParagraph"/>
-              <w:numPr>
-                <w:ilvl w:val="1"/>
-                <w:numId w:val="49"/>
-              </w:numPr>
-              <w:rPr>
-                <w:rFonts w:ascii="Segoe UI" w:hAnsi="Segoe UI" w:cs="Segoe UI"/>
-              </w:rPr>
-            </w:pPr>
-            <w:r>
-              <w:rPr>
-                <w:rFonts w:ascii="Segoe UI" w:hAnsi="Segoe UI" w:cs="Segoe UI"/>
-              </w:rPr>
-              <w:t>Chưa từng khám bệnh: Thực hiện Use Case “Thêm bệnh nhân”.</w:t>
-            </w:r>
-          </w:p>
-          <w:p>
-            <w:pPr>
-              <w:pStyle w:val="ListParagraph"/>
-              <w:numPr>
-                <w:ilvl w:val="0"/>
-                <w:numId w:val="49"/>
-              </w:numPr>
-              <w:rPr>
-                <w:rFonts w:ascii="Segoe UI" w:hAnsi="Segoe UI" w:cs="Segoe UI"/>
-              </w:rPr>
-            </w:pPr>
-            <w:r>
-              <w:rPr>
-                <w:rFonts w:ascii="Segoe UI" w:hAnsi="Segoe UI" w:cs="Segoe UI"/>
-              </w:rPr>
-              <w:t>Nhân viên sẽ thêm bệnh nhân và bác sĩ sẽ khám cho bệnh nhân đồng thời ghi vào phiếu khám.</w:t>
-            </w:r>
-          </w:p>
-          <w:p>
-            <w:pPr>
-              <w:pStyle w:val="ListParagraph"/>
-              <w:numPr>
-                <w:ilvl w:val="0"/>
-                <w:numId w:val="49"/>
+                <w:numId w:val="52"/>
+              </w:numPr>
+              <w:rPr>
+                <w:rFonts w:ascii="Segoe UI" w:hAnsi="Segoe UI" w:cs="Segoe UI"/>
+              </w:rPr>
+            </w:pPr>
+            <w:r>
+              <w:rPr>
+                <w:rFonts w:ascii="Segoe UI" w:hAnsi="Segoe UI" w:cs="Segoe UI"/>
+              </w:rPr>
+              <w:t xml:space="preserve">Nhân viên phòng mạch sẽ kiểm tra </w:t>
+            </w:r>
+            <w:r>
+              <w:rPr>
+                <w:rFonts w:ascii="Segoe UI" w:hAnsi="Segoe UI" w:cs="Segoe UI"/>
+              </w:rPr>
+              <w:t>số lượng bệnh nhân khám trong ngày thông qua việc xem số thứ tự trong phiếu khám</w:t>
+            </w:r>
+            <w:r>
+              <w:rPr>
+                <w:rFonts w:ascii="Segoe UI" w:hAnsi="Segoe UI" w:cs="Segoe UI"/>
+              </w:rPr>
+              <w:t>.</w:t>
+            </w:r>
+          </w:p>
+          <w:p>
+            <w:pPr>
+              <w:pStyle w:val="ListParagraph"/>
+              <w:numPr>
+                <w:ilvl w:val="0"/>
+                <w:numId w:val="52"/>
+              </w:numPr>
+              <w:rPr>
+                <w:rFonts w:ascii="Segoe UI" w:hAnsi="Segoe UI" w:cs="Segoe UI"/>
+              </w:rPr>
+            </w:pPr>
+            <w:r>
+              <w:rPr>
+                <w:rFonts w:ascii="Segoe UI" w:hAnsi="Segoe UI" w:cs="Segoe UI"/>
+              </w:rPr>
+              <w:t xml:space="preserve">Nhân viên sẽ </w:t>
+            </w:r>
+            <w:r>
+              <w:rPr>
+                <w:rFonts w:ascii="Segoe UI" w:hAnsi="Segoe UI" w:cs="Segoe UI"/>
+              </w:rPr>
+              <w:t>lấy thông tin</w:t>
+            </w:r>
+            <w:r>
+              <w:rPr>
+                <w:rFonts w:ascii="Segoe UI" w:hAnsi="Segoe UI" w:cs="Segoe UI"/>
+              </w:rPr>
+              <w:t xml:space="preserve"> bệnh nhân và bác sĩ sẽ khám cho bệnh nhân đồng thời ghi vào phiếu khám.</w:t>
+            </w:r>
+          </w:p>
+          <w:p>
+            <w:pPr>
+              <w:pStyle w:val="ListParagraph"/>
+              <w:numPr>
+                <w:ilvl w:val="0"/>
+                <w:numId w:val="52"/>
               </w:numPr>
               <w:rPr>
                 <w:rFonts w:ascii="Segoe UI" w:hAnsi="Segoe UI" w:cs="Segoe UI"/>
@@ -8622,7 +8593,7 @@
               <w:pStyle w:val="ListParagraph"/>
               <w:numPr>
                 <w:ilvl w:val="0"/>
-                <w:numId w:val="49"/>
+                <w:numId w:val="52"/>
               </w:numPr>
               <w:rPr>
                 <w:rFonts w:ascii="Segoe UI" w:hAnsi="Segoe UI" w:cs="Segoe UI"/>
@@ -8661,31 +8632,90 @@
               <w:pStyle w:val="ListParagraph"/>
               <w:numPr>
                 <w:ilvl w:val="0"/>
-                <w:numId w:val="50"/>
-              </w:numPr>
-              <w:rPr>
-                <w:rFonts w:ascii="Segoe UI" w:hAnsi="Segoe UI" w:cs="Segoe UI"/>
-              </w:rPr>
-            </w:pPr>
-            <w:r>
-              <w:rPr>
-                <w:rFonts w:ascii="Segoe UI" w:hAnsi="Segoe UI" w:cs="Segoe UI"/>
-              </w:rPr>
-              <w:t>Nếu bệnh nhân không có tên trong danh sách khám bệnh, nhân viên sẽ từ chối lập phiếu khám bệnh và hướng dẫn bệnh nhân đăng ký vào danh sách khám bệnh.</w:t>
-            </w:r>
-          </w:p>
-          <w:p>
-            <w:pPr>
-              <w:rPr>
-                <w:rFonts w:ascii="Segoe UI" w:hAnsi="Segoe UI" w:cs="Segoe UI"/>
-              </w:rPr>
-            </w:pPr>
-            <w:r>
-              <w:rPr>
-                <w:rFonts w:ascii="Segoe UI" w:hAnsi="Segoe UI" w:cs="Segoe UI"/>
-                <w:b/>
+                <w:numId w:val="53"/>
+              </w:numPr>
+              <w:rPr>
+                <w:rFonts w:ascii="Segoe UI" w:hAnsi="Segoe UI" w:cs="Segoe UI"/>
                 <w:bCs/>
               </w:rPr>
+            </w:pPr>
+            <w:r>
+              <w:rPr>
+                <w:rFonts w:ascii="Segoe UI" w:hAnsi="Segoe UI" w:cs="Segoe UI"/>
+                <w:bCs/>
+              </w:rPr>
+              <w:t>Nếu số lượng bệnh nhân trong ngày vượt quá quy định về số lượng thì nhân viên phòng mạch sẽ từ chối nhận khám cho bệnh nhân.</w:t>
+            </w:r>
+          </w:p>
+          <w:p>
+            <w:pPr>
+              <w:pStyle w:val="ListParagraph"/>
+              <w:numPr>
+                <w:ilvl w:val="0"/>
+                <w:numId w:val="53"/>
+              </w:numPr>
+              <w:rPr>
+                <w:rFonts w:ascii="Segoe UI" w:hAnsi="Segoe UI" w:cs="Segoe UI"/>
+              </w:rPr>
+            </w:pPr>
+            <w:r>
+              <w:rPr>
+                <w:rFonts w:ascii="Segoe UI" w:hAnsi="Segoe UI" w:cs="Segoe UI"/>
+              </w:rPr>
+              <w:t>Nếu bệ</w:t>
+            </w:r>
+            <w:r>
+              <w:rPr>
+                <w:rFonts w:ascii="Segoe UI" w:hAnsi="Segoe UI" w:cs="Segoe UI"/>
+              </w:rPr>
+              <w:t>nh nhân c</w:t>
+            </w:r>
+            <w:r>
+              <w:rPr>
+                <w:rFonts w:ascii="Segoe UI" w:hAnsi="Segoe UI" w:cs="Segoe UI"/>
+              </w:rPr>
+              <w:t>hưa từng khám bệnh: Thực hiện Use Case “Thêm bệnh nhân”.</w:t>
+            </w:r>
+          </w:p>
+          <w:p>
+            <w:pPr>
+              <w:pStyle w:val="ListParagraph"/>
+              <w:numPr>
+                <w:ilvl w:val="0"/>
+                <w:numId w:val="53"/>
+              </w:numPr>
+              <w:rPr>
+                <w:rFonts w:ascii="Segoe UI" w:hAnsi="Segoe UI" w:cs="Segoe UI"/>
+                <w:bCs/>
+              </w:rPr>
+            </w:pPr>
+            <w:r>
+              <w:rPr>
+                <w:rFonts w:ascii="Segoe UI" w:hAnsi="Segoe UI" w:cs="Segoe UI"/>
+                <w:bCs/>
+              </w:rPr>
+              <w:t>Nếu bệnh nhân kh</w:t>
+            </w:r>
+            <w:r>
+              <w:rPr>
+                <w:rFonts w:ascii="Segoe UI" w:hAnsi="Segoe UI" w:cs="Segoe UI"/>
+                <w:bCs/>
+              </w:rPr>
+              <w:t>ông nhớ mã của mình, thực hiện UC tra cứu bệnh nhân.</w:t>
+            </w:r>
+          </w:p>
+          <w:p>
+            <w:pPr>
+              <w:rPr>
+                <w:rFonts w:ascii="Segoe UI" w:hAnsi="Segoe UI" w:cs="Segoe UI"/>
+              </w:rPr>
+            </w:pPr>
+            <w:r>
+              <w:rPr>
+                <w:rFonts w:ascii="Segoe UI" w:hAnsi="Segoe UI" w:cs="Segoe UI"/>
+                <w:b/>
+                <w:bCs/>
+              </w:rPr>
               <w:t>Yêu cầu đặc biệt:</w:t>
             </w:r>
             <w:r>
@@ -8721,7 +8751,7 @@
               <w:pStyle w:val="ListParagraph"/>
               <w:numPr>
                 <w:ilvl w:val="0"/>
-                <w:numId w:val="51"/>
+                <w:numId w:val="53"/>
               </w:numPr>
               <w:rPr>
                 <w:rFonts w:ascii="Segoe UI" w:hAnsi="Segoe UI" w:cs="Segoe UI"/>
@@ -8739,7 +8769,7 @@
               <w:pStyle w:val="ListParagraph"/>
               <w:numPr>
                 <w:ilvl w:val="0"/>
-                <w:numId w:val="51"/>
+                <w:numId w:val="53"/>
               </w:numPr>
               <w:rPr>
                 <w:rFonts w:ascii="Segoe UI" w:hAnsi="Segoe UI" w:cs="Segoe UI"/>
@@ -8818,8 +8848,6 @@
               </w:rPr>
               <w:t xml:space="preserve"> Thêm bệnh nhân.</w:t>
             </w:r>
-            <w:bookmarkStart w:id="0" w:name="_GoBack"/>
-            <w:bookmarkEnd w:id="0"/>
           </w:p>
         </w:tc>
       </w:tr>
@@ -8841,7 +8869,6 @@
                 <w:rFonts w:ascii="Segoe UI" w:hAnsi="Segoe UI" w:cs="Segoe UI"/>
                 <w:b/>
               </w:rPr>
-              <w:lastRenderedPageBreak/>
               <w:t>9</w:t>
             </w:r>
           </w:p>
@@ -9017,6 +9044,7 @@
                 <w:b/>
                 <w:bCs/>
               </w:rPr>
+              <w:lastRenderedPageBreak/>
               <w:t xml:space="preserve">Dòng sự kiện thay thế : </w:t>
             </w:r>
             <w:r>
@@ -9146,6 +9174,7 @@
                 <w:rFonts w:ascii="Segoe UI" w:hAnsi="Segoe UI" w:cs="Segoe UI"/>
                 <w:b/>
               </w:rPr>
+              <w:lastRenderedPageBreak/>
               <w:t>10</w:t>
             </w:r>
           </w:p>
@@ -9226,73 +9255,610 @@
                 <w:b/>
                 <w:bCs/>
               </w:rPr>
+              <w:t>Dòng sự kiện chính :</w:t>
+            </w:r>
+          </w:p>
+          <w:p>
+            <w:pPr>
+              <w:pStyle w:val="ListParagraph"/>
+              <w:numPr>
+                <w:ilvl w:val="0"/>
+                <w:numId w:val="28"/>
+              </w:numPr>
+              <w:jc w:val="both"/>
+              <w:rPr>
+                <w:rFonts w:ascii="Segoe UI" w:hAnsi="Segoe UI" w:cs="Segoe UI"/>
+              </w:rPr>
+            </w:pPr>
+            <w:r>
+              <w:rPr>
+                <w:rFonts w:ascii="Segoe UI" w:hAnsi="Segoe UI" w:cs="Segoe UI"/>
+              </w:rPr>
+              <w:t>Hệ thống hiển thị các quy định lên màn hình.</w:t>
+            </w:r>
+          </w:p>
+          <w:p>
+            <w:pPr>
+              <w:pStyle w:val="ListParagraph"/>
+              <w:numPr>
+                <w:ilvl w:val="0"/>
+                <w:numId w:val="28"/>
+              </w:numPr>
+              <w:jc w:val="both"/>
+              <w:rPr>
+                <w:rFonts w:ascii="Segoe UI" w:hAnsi="Segoe UI" w:cs="Segoe UI"/>
+              </w:rPr>
+            </w:pPr>
+            <w:r>
+              <w:rPr>
+                <w:rFonts w:ascii="Segoe UI" w:hAnsi="Segoe UI" w:cs="Segoe UI"/>
+              </w:rPr>
+              <w:t>Quản trị viên lựa chọn chức năng thay đổi quy định.</w:t>
+            </w:r>
+          </w:p>
+          <w:p>
+            <w:pPr>
+              <w:pStyle w:val="ListParagraph"/>
+              <w:numPr>
+                <w:ilvl w:val="0"/>
+                <w:numId w:val="28"/>
+              </w:numPr>
+              <w:jc w:val="both"/>
+              <w:rPr>
+                <w:rFonts w:ascii="Segoe UI" w:hAnsi="Segoe UI" w:cs="Segoe UI"/>
+              </w:rPr>
+            </w:pPr>
+            <w:r>
+              <w:rPr>
+                <w:rFonts w:ascii="Segoe UI" w:hAnsi="Segoe UI" w:cs="Segoe UI"/>
+              </w:rPr>
+              <w:t>Hệ thống thông báo về kết quả thay đổi quy định.</w:t>
+            </w:r>
+          </w:p>
+          <w:p>
+            <w:pPr>
+              <w:jc w:val="both"/>
+              <w:rPr>
+                <w:rFonts w:ascii="Segoe UI" w:hAnsi="Segoe UI" w:cs="Segoe UI"/>
+                <w:b/>
+                <w:bCs/>
+              </w:rPr>
+            </w:pPr>
+            <w:r>
+              <w:rPr>
+                <w:rFonts w:ascii="Segoe UI" w:hAnsi="Segoe UI" w:cs="Segoe UI"/>
+                <w:b/>
+                <w:bCs/>
+              </w:rPr>
+              <w:t>Dòng sự kiện thay thế :</w:t>
+            </w:r>
+          </w:p>
+          <w:p>
+            <w:pPr>
+              <w:pStyle w:val="ListParagraph"/>
+              <w:numPr>
+                <w:ilvl w:val="0"/>
+                <w:numId w:val="29"/>
+              </w:numPr>
+              <w:jc w:val="both"/>
+              <w:rPr>
+                <w:rFonts w:ascii="Segoe UI" w:hAnsi="Segoe UI" w:cs="Segoe UI"/>
+                <w:bCs/>
+              </w:rPr>
+            </w:pPr>
+            <w:r>
+              <w:rPr>
+                <w:rFonts w:ascii="Segoe UI" w:hAnsi="Segoe UI" w:cs="Segoe UI"/>
+                <w:bCs/>
+              </w:rPr>
+              <w:t>Thay đổi quy định không thành công do lỗi hệ thống và hệ thống thông báo lỗi cho người dùng.</w:t>
+            </w:r>
+          </w:p>
+          <w:p>
+            <w:pPr>
+              <w:jc w:val="both"/>
+              <w:rPr>
+                <w:rFonts w:ascii="Segoe UI" w:hAnsi="Segoe UI" w:cs="Segoe UI"/>
+              </w:rPr>
+            </w:pPr>
+            <w:r>
+              <w:rPr>
+                <w:rFonts w:ascii="Segoe UI" w:hAnsi="Segoe UI" w:cs="Segoe UI"/>
+                <w:b/>
+              </w:rPr>
+              <w:t>Yêu cầu đặc biệt</w:t>
+            </w:r>
+            <w:r>
+              <w:rPr>
+                <w:rFonts w:ascii="Segoe UI" w:hAnsi="Segoe UI" w:cs="Segoe UI"/>
+              </w:rPr>
+              <w:t xml:space="preserve"> </w:t>
+            </w:r>
+            <w:r>
+              <w:rPr>
+                <w:rFonts w:ascii="Segoe UI" w:hAnsi="Segoe UI" w:cs="Segoe UI"/>
+                <w:b/>
+              </w:rPr>
+              <w:t>:</w:t>
+            </w:r>
+            <w:r>
+              <w:rPr>
+                <w:rFonts w:ascii="Segoe UI" w:hAnsi="Segoe UI" w:cs="Segoe UI"/>
+              </w:rPr>
+              <w:t xml:space="preserve"> Không có.</w:t>
+            </w:r>
+          </w:p>
+          <w:p>
+            <w:pPr>
+              <w:jc w:val="both"/>
+              <w:rPr>
+                <w:rFonts w:ascii="Segoe UI" w:hAnsi="Segoe UI" w:cs="Segoe UI"/>
+              </w:rPr>
+            </w:pPr>
+            <w:r>
+              <w:rPr>
+                <w:rFonts w:ascii="Segoe UI" w:hAnsi="Segoe UI" w:cs="Segoe UI"/>
+                <w:b/>
+                <w:bCs/>
+              </w:rPr>
+              <w:t xml:space="preserve">Điều kiện tiên </w:t>
+            </w:r>
+            <w:r>
+              <w:rPr>
+                <w:rFonts w:ascii="Segoe UI" w:hAnsi="Segoe UI" w:cs="Segoe UI"/>
+                <w:b/>
+                <w:bCs/>
+              </w:rPr>
+              <w:t xml:space="preserve">quyết : </w:t>
+            </w:r>
+            <w:r>
+              <w:rPr>
+                <w:rFonts w:ascii="Segoe UI" w:hAnsi="Segoe UI" w:cs="Segoe UI"/>
+              </w:rPr>
+              <w:t>Thực hiện Use Case “Đăng Nhập”.</w:t>
+            </w:r>
+          </w:p>
+          <w:p>
+            <w:pPr>
+              <w:jc w:val="both"/>
+              <w:rPr>
+                <w:rFonts w:ascii="Segoe UI" w:hAnsi="Segoe UI" w:cs="Segoe UI"/>
+              </w:rPr>
+            </w:pPr>
+            <w:r>
+              <w:rPr>
+                <w:rFonts w:ascii="Segoe UI" w:hAnsi="Segoe UI" w:cs="Segoe UI"/>
+                <w:b/>
+                <w:bCs/>
+              </w:rPr>
+              <w:t>Hậu điều kiện :</w:t>
+            </w:r>
+            <w:r>
+              <w:rPr>
+                <w:rFonts w:ascii="Segoe UI" w:hAnsi="Segoe UI" w:cs="Segoe UI"/>
+                <w:b/>
+                <w:bCs/>
+              </w:rPr>
+              <w:t xml:space="preserve"> </w:t>
+            </w:r>
+            <w:r>
+              <w:rPr>
+                <w:rFonts w:ascii="Segoe UI" w:hAnsi="Segoe UI" w:cs="Segoe UI"/>
+              </w:rPr>
+              <w:t>Nếu quá trình thực hiện Use Case thành công thì cơ sở dữ liệu sẽ được làm mới và hệ thống cũng sẽ cập nhật lại.</w:t>
+            </w:r>
+          </w:p>
+          <w:p>
+            <w:pPr>
+              <w:jc w:val="both"/>
+              <w:rPr>
+                <w:rFonts w:ascii="Segoe UI" w:hAnsi="Segoe UI" w:cs="Segoe UI"/>
+              </w:rPr>
+            </w:pPr>
+            <w:r>
+              <w:rPr>
+                <w:rFonts w:ascii="Segoe UI" w:hAnsi="Segoe UI" w:cs="Segoe UI"/>
+                <w:b/>
+                <w:bCs/>
+              </w:rPr>
+              <w:t>Điểm mở rộng</w:t>
+            </w:r>
+            <w:r>
+              <w:rPr>
+                <w:rFonts w:ascii="Segoe UI" w:hAnsi="Segoe UI" w:cs="Segoe UI"/>
+              </w:rPr>
+              <w:t xml:space="preserve"> </w:t>
+            </w:r>
+            <w:r>
+              <w:rPr>
+                <w:rFonts w:ascii="Segoe UI" w:hAnsi="Segoe UI" w:cs="Segoe UI"/>
+                <w:b/>
+              </w:rPr>
+              <w:t>:</w:t>
+            </w:r>
+            <w:r>
+              <w:rPr>
+                <w:rFonts w:ascii="Segoe UI" w:hAnsi="Segoe UI" w:cs="Segoe UI"/>
+              </w:rPr>
+              <w:t xml:space="preserve"> Các Use Case “Thêm-Xoá-Sửa quy định” sẽ được thực hiện khi người dùng chọn một trong các thao tác trên.</w:t>
+            </w:r>
+          </w:p>
+        </w:tc>
+      </w:tr>
+      <w:tr>
+        <w:tc>
+          <w:tcPr>
+            <w:tcW w:w="642" w:type="dxa"/>
+            <w:shd w:val="clear" w:color="auto" w:fill="FFFF00"/>
+          </w:tcPr>
+          <w:p>
+            <w:pPr>
+              <w:jc w:val="center"/>
+              <w:rPr>
+                <w:rFonts w:ascii="Segoe UI" w:hAnsi="Segoe UI" w:cs="Segoe UI"/>
+                <w:b/>
+              </w:rPr>
+            </w:pPr>
+            <w:r>
+              <w:rPr>
+                <w:rFonts w:ascii="Segoe UI" w:hAnsi="Segoe UI" w:cs="Segoe UI"/>
+                <w:b/>
+              </w:rPr>
+              <w:t>10</w:t>
+            </w:r>
+            <w:r>
+              <w:rPr>
+                <w:rFonts w:ascii="Segoe UI" w:hAnsi="Segoe UI" w:cs="Segoe UI"/>
+                <w:b/>
+              </w:rPr>
+              <w:t>.1</w:t>
+            </w:r>
+          </w:p>
+        </w:tc>
+        <w:tc>
+          <w:tcPr>
+            <w:tcW w:w="2018" w:type="dxa"/>
+            <w:shd w:val="clear" w:color="auto" w:fill="FFFF00"/>
+          </w:tcPr>
+          <w:p>
+            <w:pPr>
+              <w:jc w:val="center"/>
+              <w:rPr>
+                <w:rFonts w:ascii="Segoe UI" w:hAnsi="Segoe UI" w:cs="Segoe UI"/>
+                <w:b/>
+              </w:rPr>
+            </w:pPr>
+            <w:r>
+              <w:rPr>
+                <w:rFonts w:ascii="Segoe UI" w:hAnsi="Segoe UI" w:cs="Segoe UI"/>
+                <w:b/>
+              </w:rPr>
+              <w:t>Thêm quy định</w:t>
+            </w:r>
+          </w:p>
+        </w:tc>
+        <w:tc>
+          <w:tcPr>
+            <w:tcW w:w="6803" w:type="dxa"/>
+            <w:shd w:val="clear" w:color="auto" w:fill="FFFF00"/>
+          </w:tcPr>
+          <w:p>
+            <w:pPr>
+              <w:jc w:val="both"/>
+              <w:rPr>
+                <w:rFonts w:ascii="Segoe UI" w:hAnsi="Segoe UI" w:cs="Segoe UI"/>
+                <w:b/>
+                <w:bCs/>
+              </w:rPr>
+            </w:pPr>
+            <w:r>
+              <w:rPr>
+                <w:rFonts w:ascii="Segoe UI" w:hAnsi="Segoe UI" w:cs="Segoe UI"/>
+                <w:b/>
+                <w:bCs/>
+              </w:rPr>
+              <w:t>Tóm tắt :</w:t>
+            </w:r>
+          </w:p>
+          <w:p>
+            <w:pPr>
+              <w:jc w:val="both"/>
+              <w:rPr>
+                <w:rFonts w:ascii="Segoe UI" w:hAnsi="Segoe UI" w:cs="Segoe UI"/>
+                <w:bCs/>
+              </w:rPr>
+            </w:pPr>
+            <w:r>
+              <w:rPr>
+                <w:rFonts w:ascii="Segoe UI" w:hAnsi="Segoe UI" w:cs="Segoe UI"/>
+                <w:bCs/>
+              </w:rPr>
+              <w:t>Người dùng thực hiện thêm mới quy định vào trong danh sách các quy định.</w:t>
+            </w:r>
+          </w:p>
+          <w:p>
+            <w:pPr>
+              <w:jc w:val="both"/>
+              <w:rPr>
+                <w:rFonts w:ascii="Segoe UI" w:hAnsi="Segoe UI" w:cs="Segoe UI"/>
+                <w:b/>
+                <w:bCs/>
+              </w:rPr>
+            </w:pPr>
+            <w:r>
+              <w:rPr>
+                <w:rFonts w:ascii="Segoe UI" w:hAnsi="Segoe UI" w:cs="Segoe UI"/>
+                <w:b/>
+                <w:bCs/>
+              </w:rPr>
+              <w:t>Dòng sự kiện chính :</w:t>
+            </w:r>
+          </w:p>
+          <w:p>
+            <w:pPr>
+              <w:pStyle w:val="ListParagraph"/>
+              <w:numPr>
+                <w:ilvl w:val="0"/>
+                <w:numId w:val="30"/>
+              </w:numPr>
+              <w:jc w:val="both"/>
+              <w:rPr>
+                <w:rFonts w:ascii="Segoe UI" w:hAnsi="Segoe UI" w:cs="Segoe UI"/>
+              </w:rPr>
+            </w:pPr>
+            <w:r>
+              <w:rPr>
+                <w:rFonts w:ascii="Segoe UI" w:hAnsi="Segoe UI" w:cs="Segoe UI"/>
+              </w:rPr>
+              <w:t>Quản trị viên chọn chức năng ”Thêm quy định”.</w:t>
+            </w:r>
+          </w:p>
+          <w:p>
+            <w:pPr>
+              <w:pStyle w:val="ListParagraph"/>
+              <w:numPr>
+                <w:ilvl w:val="0"/>
+                <w:numId w:val="30"/>
+              </w:numPr>
+              <w:jc w:val="both"/>
+              <w:rPr>
+                <w:rFonts w:ascii="Segoe UI" w:hAnsi="Segoe UI" w:cs="Segoe UI"/>
+              </w:rPr>
+            </w:pPr>
+            <w:r>
+              <w:rPr>
+                <w:rFonts w:ascii="Segoe UI" w:hAnsi="Segoe UI" w:cs="Segoe UI"/>
+              </w:rPr>
+              <w:t xml:space="preserve">Hệ thống hiển thị giao diện nhập liệu rỗng. </w:t>
+            </w:r>
+          </w:p>
+          <w:p>
+            <w:pPr>
+              <w:pStyle w:val="ListParagraph"/>
+              <w:numPr>
+                <w:ilvl w:val="0"/>
+                <w:numId w:val="30"/>
+              </w:numPr>
+              <w:jc w:val="both"/>
+              <w:rPr>
+                <w:rFonts w:ascii="Segoe UI" w:hAnsi="Segoe UI" w:cs="Segoe UI"/>
+              </w:rPr>
+            </w:pPr>
+            <w:r>
+              <w:rPr>
+                <w:rFonts w:ascii="Segoe UI" w:hAnsi="Segoe UI" w:cs="Segoe UI"/>
+              </w:rPr>
+              <w:t>Quản trị viên nhập nội dung quy định theo mẫu gồm tên quy đinh và nội dung.</w:t>
+            </w:r>
+          </w:p>
+          <w:p>
+            <w:pPr>
+              <w:pStyle w:val="ListParagraph"/>
+              <w:numPr>
+                <w:ilvl w:val="0"/>
+                <w:numId w:val="30"/>
+              </w:numPr>
+              <w:jc w:val="both"/>
+              <w:rPr>
+                <w:rFonts w:ascii="Segoe UI" w:hAnsi="Segoe UI" w:cs="Segoe UI"/>
+              </w:rPr>
+            </w:pPr>
+            <w:r>
+              <w:rPr>
+                <w:rFonts w:ascii="Segoe UI" w:hAnsi="Segoe UI" w:cs="Segoe UI"/>
+              </w:rPr>
+              <w:t>Quản trị viên chọn chức năng ghi nhận để hệ thống tiến hành cập nhật.</w:t>
+            </w:r>
+          </w:p>
+          <w:p>
+            <w:pPr>
+              <w:pStyle w:val="ListParagraph"/>
+              <w:numPr>
+                <w:ilvl w:val="0"/>
+                <w:numId w:val="30"/>
+              </w:numPr>
+              <w:jc w:val="both"/>
+              <w:rPr>
+                <w:rFonts w:ascii="Segoe UI" w:hAnsi="Segoe UI" w:cs="Segoe UI"/>
+              </w:rPr>
+            </w:pPr>
+            <w:r>
+              <w:rPr>
+                <w:rFonts w:ascii="Segoe UI" w:hAnsi="Segoe UI" w:cs="Segoe UI"/>
+              </w:rPr>
+              <w:t xml:space="preserve">Hệ thống tiến hành kiểm tra tính hợp lệ của nội dung mẫu nhập liệu. </w:t>
+            </w:r>
+          </w:p>
+          <w:p>
+            <w:pPr>
+              <w:pStyle w:val="ListParagraph"/>
+              <w:numPr>
+                <w:ilvl w:val="0"/>
+                <w:numId w:val="30"/>
+              </w:numPr>
+              <w:jc w:val="both"/>
+              <w:rPr>
+                <w:rFonts w:ascii="Segoe UI" w:hAnsi="Segoe UI" w:cs="Segoe UI"/>
+                <w:bCs/>
+              </w:rPr>
+            </w:pPr>
+            <w:r>
+              <w:rPr>
+                <w:rFonts w:ascii="Segoe UI" w:hAnsi="Segoe UI" w:cs="Segoe UI"/>
+              </w:rPr>
+              <w:t>Hệ thống tiến hành lưu trữ quy định mới được thêm.</w:t>
+            </w:r>
+          </w:p>
+          <w:p>
+            <w:pPr>
+              <w:jc w:val="both"/>
+              <w:rPr>
+                <w:rFonts w:ascii="Segoe UI" w:hAnsi="Segoe UI" w:cs="Segoe UI"/>
+                <w:bCs/>
+              </w:rPr>
+            </w:pPr>
+            <w:r>
+              <w:rPr>
+                <w:rFonts w:ascii="Segoe UI" w:hAnsi="Segoe UI" w:cs="Segoe UI"/>
+                <w:b/>
+                <w:bCs/>
+              </w:rPr>
+              <w:t>Dòng sự kiện thay thế :</w:t>
+            </w:r>
+          </w:p>
+          <w:p>
+            <w:pPr>
+              <w:pStyle w:val="ListParagraph"/>
+              <w:numPr>
+                <w:ilvl w:val="0"/>
+                <w:numId w:val="31"/>
+              </w:numPr>
+              <w:jc w:val="both"/>
+              <w:rPr>
+                <w:rFonts w:ascii="Segoe UI" w:hAnsi="Segoe UI" w:cs="Segoe UI"/>
+                <w:bCs/>
+              </w:rPr>
+            </w:pPr>
+            <w:r>
+              <w:rPr>
+                <w:rFonts w:ascii="Segoe UI" w:hAnsi="Segoe UI" w:cs="Segoe UI"/>
+                <w:bCs/>
+              </w:rPr>
+              <w:t>Thêm mới quy định không thành công do lỗi hệ thống và hệ thống thông báo lỗi cho người dùng.</w:t>
+            </w:r>
+          </w:p>
+          <w:p>
+            <w:pPr>
+              <w:pStyle w:val="ListParagraph"/>
+              <w:numPr>
+                <w:ilvl w:val="0"/>
+                <w:numId w:val="31"/>
+              </w:numPr>
+              <w:jc w:val="both"/>
+              <w:rPr>
+                <w:rFonts w:ascii="Segoe UI" w:hAnsi="Segoe UI" w:cs="Segoe UI"/>
+                <w:bCs/>
+              </w:rPr>
+            </w:pPr>
+            <w:r>
+              <w:rPr>
+                <w:rFonts w:ascii="Segoe UI" w:hAnsi="Segoe UI" w:cs="Segoe UI"/>
+                <w:bCs/>
+              </w:rPr>
+              <w:t>Người dùng huỷ thao tác thêm.</w:t>
+            </w:r>
+          </w:p>
+          <w:p>
+            <w:pPr>
+              <w:jc w:val="both"/>
+              <w:rPr>
+                <w:rFonts w:ascii="Segoe UI" w:hAnsi="Segoe UI" w:cs="Segoe UI"/>
+                <w:b/>
+              </w:rPr>
+            </w:pPr>
+            <w:r>
+              <w:rPr>
+                <w:rFonts w:ascii="Segoe UI" w:hAnsi="Segoe UI" w:cs="Segoe UI"/>
+                <w:b/>
+                <w:bCs/>
+              </w:rPr>
+              <w:t xml:space="preserve">Yêu cầu đặc biệt : </w:t>
+            </w:r>
+            <w:r>
+              <w:rPr>
+                <w:rFonts w:ascii="Segoe UI" w:hAnsi="Segoe UI" w:cs="Segoe UI"/>
+                <w:bCs/>
+              </w:rPr>
+              <w:t>Không có.</w:t>
+            </w:r>
+          </w:p>
+          <w:p>
+            <w:pPr>
+              <w:jc w:val="both"/>
+              <w:rPr>
+                <w:rFonts w:ascii="Segoe UI" w:hAnsi="Segoe UI" w:cs="Segoe UI"/>
+              </w:rPr>
+            </w:pPr>
+            <w:r>
+              <w:rPr>
+                <w:rFonts w:ascii="Segoe UI" w:hAnsi="Segoe UI" w:cs="Segoe UI"/>
+                <w:b/>
+              </w:rPr>
+              <w:t>Điều kiện tiên quyết</w:t>
+            </w:r>
+            <w:r>
+              <w:rPr>
+                <w:rFonts w:ascii="Segoe UI" w:hAnsi="Segoe UI" w:cs="Segoe UI"/>
+              </w:rPr>
+              <w:t xml:space="preserve"> </w:t>
+            </w:r>
+            <w:r>
+              <w:rPr>
+                <w:rFonts w:ascii="Segoe UI" w:hAnsi="Segoe UI" w:cs="Segoe UI"/>
+                <w:b/>
+              </w:rPr>
+              <w:t>:</w:t>
+            </w:r>
+            <w:r>
+              <w:rPr>
+                <w:rFonts w:ascii="Segoe UI" w:hAnsi="Segoe UI" w:cs="Segoe UI"/>
+              </w:rPr>
+              <w:t xml:space="preserve"> </w:t>
+            </w:r>
+            <w:r>
+              <w:rPr>
+                <w:rFonts w:ascii="Segoe UI" w:hAnsi="Segoe UI" w:cs="Segoe UI"/>
+              </w:rPr>
+              <w:t>Người dùng truy cập vào hệ thống, xem danh sách các quy định và nhấn nút “Thêm”.</w:t>
+            </w:r>
+          </w:p>
+          <w:p>
+            <w:pPr>
+              <w:jc w:val="both"/>
+              <w:rPr>
+                <w:rFonts w:ascii="Segoe UI" w:hAnsi="Segoe UI" w:cs="Segoe UI"/>
+              </w:rPr>
+            </w:pPr>
+            <w:r>
+              <w:rPr>
+                <w:rFonts w:ascii="Segoe UI" w:hAnsi="Segoe UI" w:cs="Segoe UI"/>
+                <w:b/>
+              </w:rPr>
               <w:lastRenderedPageBreak/>
-              <w:t>Dòng sự kiện chính :</w:t>
-            </w:r>
-          </w:p>
-          <w:p>
-            <w:pPr>
-              <w:pStyle w:val="ListParagraph"/>
-              <w:numPr>
-                <w:ilvl w:val="0"/>
-                <w:numId w:val="28"/>
-              </w:numPr>
-              <w:jc w:val="both"/>
-              <w:rPr>
-                <w:rFonts w:ascii="Segoe UI" w:hAnsi="Segoe UI" w:cs="Segoe UI"/>
-              </w:rPr>
-            </w:pPr>
-            <w:r>
-              <w:rPr>
-                <w:rFonts w:ascii="Segoe UI" w:hAnsi="Segoe UI" w:cs="Segoe UI"/>
-              </w:rPr>
-              <w:t>Hệ thống hiển thị các quy định lên màn hình.</w:t>
-            </w:r>
-          </w:p>
-          <w:p>
-            <w:pPr>
-              <w:pStyle w:val="ListParagraph"/>
-              <w:numPr>
-                <w:ilvl w:val="0"/>
-                <w:numId w:val="28"/>
-              </w:numPr>
-              <w:jc w:val="both"/>
-              <w:rPr>
-                <w:rFonts w:ascii="Segoe UI" w:hAnsi="Segoe UI" w:cs="Segoe UI"/>
-              </w:rPr>
-            </w:pPr>
-            <w:r>
-              <w:rPr>
-                <w:rFonts w:ascii="Segoe UI" w:hAnsi="Segoe UI" w:cs="Segoe UI"/>
-              </w:rPr>
-              <w:t>Quản trị viên lựa chọn chức năng thay đổi quy định.</w:t>
-            </w:r>
-          </w:p>
-          <w:p>
-            <w:pPr>
-              <w:pStyle w:val="ListParagraph"/>
-              <w:numPr>
-                <w:ilvl w:val="0"/>
-                <w:numId w:val="28"/>
-              </w:numPr>
-              <w:jc w:val="both"/>
-              <w:rPr>
-                <w:rFonts w:ascii="Segoe UI" w:hAnsi="Segoe UI" w:cs="Segoe UI"/>
-              </w:rPr>
-            </w:pPr>
-            <w:r>
-              <w:rPr>
-                <w:rFonts w:ascii="Segoe UI" w:hAnsi="Segoe UI" w:cs="Segoe UI"/>
-              </w:rPr>
-              <w:t>Hệ thống thông báo về kết quả thay đổi quy định.</w:t>
-            </w:r>
-          </w:p>
-          <w:p>
-            <w:pPr>
-              <w:jc w:val="both"/>
-              <w:rPr>
-                <w:rFonts w:ascii="Segoe UI" w:hAnsi="Segoe UI" w:cs="Segoe UI"/>
-                <w:b/>
+              <w:t>Hậu điều kiện :</w:t>
+            </w:r>
+            <w:r>
+              <w:rPr>
+                <w:rFonts w:ascii="Segoe UI" w:hAnsi="Segoe UI" w:cs="Segoe UI"/>
+              </w:rPr>
+              <w:t xml:space="preserve"> Quy định mới sẽ được thêm vào trong cơ sở dữ liệu và hệ thống cũng sẽ cập nhật lại.</w:t>
+            </w:r>
+          </w:p>
+          <w:p>
+            <w:pPr>
+              <w:jc w:val="both"/>
+              <w:rPr>
+                <w:rFonts w:ascii="Segoe UI" w:hAnsi="Segoe UI" w:cs="Segoe UI"/>
                 <w:bCs/>
               </w:rPr>
             </w:pPr>
@@ -9300,159 +9866,14 @@
               <w:rPr>
                 <w:rFonts w:ascii="Segoe UI" w:hAnsi="Segoe UI" w:cs="Segoe UI"/>
                 <w:b/>
-                <w:bCs/>
-              </w:rPr>
-              <w:t>Dòng sự kiện thay thế :</w:t>
-            </w:r>
-          </w:p>
-          <w:p>
-            <w:pPr>
-              <w:pStyle w:val="ListParagraph"/>
-              <w:numPr>
-                <w:ilvl w:val="0"/>
-                <w:numId w:val="29"/>
-              </w:numPr>
-              <w:jc w:val="both"/>
-              <w:rPr>
-                <w:rFonts w:ascii="Segoe UI" w:hAnsi="Segoe UI" w:cs="Segoe UI"/>
-                <w:bCs/>
-              </w:rPr>
-            </w:pPr>
-            <w:r>
-              <w:rPr>
-                <w:rFonts w:ascii="Segoe UI" w:hAnsi="Segoe UI" w:cs="Segoe UI"/>
-                <w:bCs/>
-              </w:rPr>
-              <w:t>Thay đổi quy định không thành công do lỗi hệ thống và hệ thống thông báo lỗi cho người dùng.</w:t>
-            </w:r>
-          </w:p>
-          <w:p>
-            <w:pPr>
-              <w:jc w:val="both"/>
-              <w:rPr>
-                <w:rFonts w:ascii="Segoe UI" w:hAnsi="Segoe UI" w:cs="Segoe UI"/>
-              </w:rPr>
-            </w:pPr>
-            <w:r>
-              <w:rPr>
-                <w:rFonts w:ascii="Segoe UI" w:hAnsi="Segoe UI" w:cs="Segoe UI"/>
-                <w:b/>
-              </w:rPr>
-              <w:t>Yêu cầu đặc biệt</w:t>
-            </w:r>
-            <w:r>
-              <w:rPr>
-                <w:rFonts w:ascii="Segoe UI" w:hAnsi="Segoe UI" w:cs="Segoe UI"/>
-              </w:rPr>
-              <w:t xml:space="preserve"> </w:t>
-            </w:r>
-            <w:r>
-              <w:rPr>
-                <w:rFonts w:ascii="Segoe UI" w:hAnsi="Segoe UI" w:cs="Segoe UI"/>
-                <w:b/>
-              </w:rPr>
-              <w:t>:</w:t>
-            </w:r>
-            <w:r>
-              <w:rPr>
-                <w:rFonts w:ascii="Segoe UI" w:hAnsi="Segoe UI" w:cs="Segoe UI"/>
-              </w:rPr>
-              <w:t xml:space="preserve"> Không có.</w:t>
-            </w:r>
-          </w:p>
-          <w:p>
-            <w:pPr>
-              <w:jc w:val="both"/>
-              <w:rPr>
-                <w:rFonts w:ascii="Segoe UI" w:hAnsi="Segoe UI" w:cs="Segoe UI"/>
-              </w:rPr>
-            </w:pPr>
-            <w:r>
-              <w:rPr>
-                <w:rFonts w:ascii="Segoe UI" w:hAnsi="Segoe UI" w:cs="Segoe UI"/>
-                <w:b/>
-                <w:bCs/>
-              </w:rPr>
-              <w:t xml:space="preserve">Điều kiện tiên </w:t>
-            </w:r>
-            <w:r>
-              <w:rPr>
-                <w:rFonts w:ascii="Segoe UI" w:hAnsi="Segoe UI" w:cs="Segoe UI"/>
-                <w:b/>
-                <w:bCs/>
-              </w:rPr>
-              <w:t xml:space="preserve">quyết : </w:t>
-            </w:r>
-            <w:r>
-              <w:rPr>
-                <w:rFonts w:ascii="Segoe UI" w:hAnsi="Segoe UI" w:cs="Segoe UI"/>
-              </w:rPr>
-              <w:t>Thực hiện Use Case “Đăng Nhập”.</w:t>
-            </w:r>
-          </w:p>
-          <w:p>
-            <w:pPr>
-              <w:jc w:val="both"/>
-              <w:rPr>
-                <w:rFonts w:ascii="Segoe UI" w:hAnsi="Segoe UI" w:cs="Segoe UI"/>
-              </w:rPr>
-            </w:pPr>
-            <w:r>
-              <w:rPr>
-                <w:rFonts w:ascii="Segoe UI" w:hAnsi="Segoe UI" w:cs="Segoe UI"/>
-                <w:b/>
-                <w:bCs/>
-              </w:rPr>
-              <w:t>Hậu điều kiện :</w:t>
-            </w:r>
-            <w:r>
-              <w:rPr>
-                <w:rFonts w:ascii="Segoe UI" w:hAnsi="Segoe UI" w:cs="Segoe UI"/>
-                <w:b/>
-                <w:bCs/>
-              </w:rPr>
-              <w:t xml:space="preserve"> </w:t>
-            </w:r>
-            <w:r>
-              <w:rPr>
-                <w:rFonts w:ascii="Segoe UI" w:hAnsi="Segoe UI" w:cs="Segoe UI"/>
-              </w:rPr>
-              <w:t>Nếu quá trình thực hiện Use Case thành công thì cơ sở dữ liệu sẽ được làm mới và hệ thống cũng sẽ cập nhật lại.</w:t>
-            </w:r>
-          </w:p>
-          <w:p>
-            <w:pPr>
-              <w:jc w:val="both"/>
-              <w:rPr>
-                <w:rFonts w:ascii="Segoe UI" w:hAnsi="Segoe UI" w:cs="Segoe UI"/>
-              </w:rPr>
-            </w:pPr>
-            <w:r>
-              <w:rPr>
-                <w:rFonts w:ascii="Segoe UI" w:hAnsi="Segoe UI" w:cs="Segoe UI"/>
-                <w:b/>
-                <w:bCs/>
-              </w:rPr>
-              <w:t>Điểm mở rộng</w:t>
-            </w:r>
-            <w:r>
-              <w:rPr>
-                <w:rFonts w:ascii="Segoe UI" w:hAnsi="Segoe UI" w:cs="Segoe UI"/>
-              </w:rPr>
-              <w:t xml:space="preserve"> </w:t>
-            </w:r>
-            <w:r>
-              <w:rPr>
-                <w:rFonts w:ascii="Segoe UI" w:hAnsi="Segoe UI" w:cs="Segoe UI"/>
-                <w:b/>
-              </w:rPr>
-              <w:t>:</w:t>
-            </w:r>
-            <w:r>
-              <w:rPr>
-                <w:rFonts w:ascii="Segoe UI" w:hAnsi="Segoe UI" w:cs="Segoe UI"/>
-              </w:rPr>
-              <w:t xml:space="preserve"> Các Use Case “Thêm-Xoá-Sửa quy định” sẽ được thực hiện khi người dùng chọn một trong các thao tác trên.</w:t>
+              </w:rPr>
+              <w:t xml:space="preserve">Điểm mở rộng : </w:t>
+            </w:r>
+            <w:r>
+              <w:rPr>
+                <w:rFonts w:ascii="Segoe UI" w:hAnsi="Segoe UI" w:cs="Segoe UI"/>
+              </w:rPr>
+              <w:t>Không có.</w:t>
             </w:r>
           </w:p>
         </w:tc>
@@ -9483,7 +9904,7 @@
                 <w:rFonts w:ascii="Segoe UI" w:hAnsi="Segoe UI" w:cs="Segoe UI"/>
                 <w:b/>
               </w:rPr>
-              <w:t>.1</w:t>
+              <w:t>.2</w:t>
             </w:r>
           </w:p>
         </w:tc>
@@ -9504,7 +9925,7 @@
                 <w:rFonts w:ascii="Segoe UI" w:hAnsi="Segoe UI" w:cs="Segoe UI"/>
                 <w:b/>
               </w:rPr>
-              <w:t>Thêm quy định</w:t>
+              <w:t>Sửa quy định</w:t>
             </w:r>
           </w:p>
         </w:tc>
@@ -9543,7 +9964,7 @@
                 <w:rFonts w:ascii="Segoe UI" w:hAnsi="Segoe UI" w:cs="Segoe UI"/>
                 <w:bCs/>
               </w:rPr>
-              <w:t>Người dùng thực hiện thêm mới quy định vào trong danh sách các quy định.</w:t>
+              <w:t>Người dùng thực hiện sửa thông tin quy định trong danh sách các quy định.</w:t>
             </w:r>
           </w:p>
           <w:p>
@@ -9569,106 +9990,107 @@
               <w:pStyle w:val="ListParagraph"/>
               <w:numPr>
                 <w:ilvl w:val="0"/>
-                <w:numId w:val="30"/>
-              </w:numPr>
-              <w:jc w:val="both"/>
-              <w:rPr>
-                <w:rFonts w:ascii="Segoe UI" w:hAnsi="Segoe UI" w:cs="Segoe UI"/>
-              </w:rPr>
-            </w:pPr>
-            <w:r>
-              <w:rPr>
-                <w:rFonts w:ascii="Segoe UI" w:hAnsi="Segoe UI" w:cs="Segoe UI"/>
-              </w:rPr>
-              <w:t>Quản trị viên chọn chức năng ”Thêm quy định”.</w:t>
-            </w:r>
-          </w:p>
-          <w:p>
-            <w:pPr>
-              <w:pStyle w:val="ListParagraph"/>
-              <w:numPr>
-                <w:ilvl w:val="0"/>
-                <w:numId w:val="30"/>
-              </w:numPr>
-              <w:jc w:val="both"/>
-              <w:rPr>
-                <w:rFonts w:ascii="Segoe UI" w:hAnsi="Segoe UI" w:cs="Segoe UI"/>
-              </w:rPr>
-            </w:pPr>
-            <w:r>
-              <w:rPr>
-                <w:rFonts w:ascii="Segoe UI" w:hAnsi="Segoe UI" w:cs="Segoe UI"/>
-              </w:rPr>
-              <w:t xml:space="preserve">Hệ thống hiển thị giao diện nhập liệu rỗng. </w:t>
-            </w:r>
-          </w:p>
-          <w:p>
-            <w:pPr>
-              <w:pStyle w:val="ListParagraph"/>
-              <w:numPr>
-                <w:ilvl w:val="0"/>
-                <w:numId w:val="30"/>
-              </w:numPr>
-              <w:jc w:val="both"/>
-              <w:rPr>
-                <w:rFonts w:ascii="Segoe UI" w:hAnsi="Segoe UI" w:cs="Segoe UI"/>
-              </w:rPr>
-            </w:pPr>
-            <w:r>
-              <w:rPr>
-                <w:rFonts w:ascii="Segoe UI" w:hAnsi="Segoe UI" w:cs="Segoe UI"/>
-              </w:rPr>
-              <w:t>Quản trị viên nhập nội dung quy định theo mẫu gồm tên quy đinh và nội dung.</w:t>
-            </w:r>
-          </w:p>
-          <w:p>
-            <w:pPr>
-              <w:pStyle w:val="ListParagraph"/>
-              <w:numPr>
-                <w:ilvl w:val="0"/>
-                <w:numId w:val="30"/>
-              </w:numPr>
-              <w:jc w:val="both"/>
-              <w:rPr>
-                <w:rFonts w:ascii="Segoe UI" w:hAnsi="Segoe UI" w:cs="Segoe UI"/>
-              </w:rPr>
-            </w:pPr>
-            <w:r>
-              <w:rPr>
-                <w:rFonts w:ascii="Segoe UI" w:hAnsi="Segoe UI" w:cs="Segoe UI"/>
-              </w:rPr>
-              <w:t>Quản trị viên chọn chức năng ghi nhận để hệ thống tiến hành cập nhật.</w:t>
-            </w:r>
-          </w:p>
-          <w:p>
-            <w:pPr>
-              <w:pStyle w:val="ListParagraph"/>
-              <w:numPr>
-                <w:ilvl w:val="0"/>
-                <w:numId w:val="30"/>
-              </w:numPr>
-              <w:jc w:val="both"/>
-              <w:rPr>
-                <w:rFonts w:ascii="Segoe UI" w:hAnsi="Segoe UI" w:cs="Segoe UI"/>
-              </w:rPr>
-            </w:pPr>
-            <w:r>
-              <w:rPr>
-                <w:rFonts w:ascii="Segoe UI" w:hAnsi="Segoe UI" w:cs="Segoe UI"/>
-              </w:rPr>
-              <w:t xml:space="preserve">Hệ thống tiến hành kiểm tra tính hợp lệ của nội dung mẫu nhập liệu. </w:t>
-            </w:r>
-          </w:p>
-          <w:p>
-            <w:pPr>
-              <w:pStyle w:val="ListParagraph"/>
-              <w:numPr>
-                <w:ilvl w:val="0"/>
-                <w:numId w:val="30"/>
-              </w:numPr>
-              <w:jc w:val="both"/>
-              <w:rPr>
-                <w:rFonts w:ascii="Segoe UI" w:hAnsi="Segoe UI" w:cs="Segoe UI"/>
+                <w:numId w:val="32"/>
+              </w:numPr>
+              <w:jc w:val="both"/>
+              <w:rPr>
+                <w:rFonts w:ascii="Segoe UI" w:hAnsi="Segoe UI" w:cs="Segoe UI"/>
+              </w:rPr>
+            </w:pPr>
+            <w:r>
+              <w:rPr>
+                <w:rFonts w:ascii="Segoe UI" w:hAnsi="Segoe UI" w:cs="Segoe UI"/>
+              </w:rPr>
+              <w:t>Quản trị viên chọn chức năng “Sửa quy định”.</w:t>
+            </w:r>
+          </w:p>
+          <w:p>
+            <w:pPr>
+              <w:pStyle w:val="ListParagraph"/>
+              <w:numPr>
+                <w:ilvl w:val="0"/>
+                <w:numId w:val="32"/>
+              </w:numPr>
+              <w:jc w:val="both"/>
+              <w:rPr>
+                <w:rFonts w:ascii="Segoe UI" w:hAnsi="Segoe UI" w:cs="Segoe UI"/>
+              </w:rPr>
+            </w:pPr>
+            <w:r>
+              <w:rPr>
+                <w:rFonts w:ascii="Segoe UI" w:hAnsi="Segoe UI" w:cs="Segoe UI"/>
+              </w:rPr>
+              <w:t>Hệ thống hiện thị một giao diện chỉnh sửa quy định bao gồm đầy đủ nội dung thông tin quy định được chọn.</w:t>
+            </w:r>
+          </w:p>
+          <w:p>
+            <w:pPr>
+              <w:pStyle w:val="ListParagraph"/>
+              <w:numPr>
+                <w:ilvl w:val="0"/>
+                <w:numId w:val="32"/>
+              </w:numPr>
+              <w:jc w:val="both"/>
+              <w:rPr>
+                <w:rFonts w:ascii="Segoe UI" w:hAnsi="Segoe UI" w:cs="Segoe UI"/>
+              </w:rPr>
+            </w:pPr>
+            <w:r>
+              <w:rPr>
+                <w:rFonts w:ascii="Segoe UI" w:hAnsi="Segoe UI" w:cs="Segoe UI"/>
+              </w:rPr>
+              <w:t xml:space="preserve">Quản trị viên tiến hành nội dung. </w:t>
+            </w:r>
+          </w:p>
+          <w:p>
+            <w:pPr>
+              <w:pStyle w:val="ListParagraph"/>
+              <w:numPr>
+                <w:ilvl w:val="0"/>
+                <w:numId w:val="32"/>
+              </w:numPr>
+              <w:jc w:val="both"/>
+              <w:rPr>
+                <w:rFonts w:ascii="Segoe UI" w:hAnsi="Segoe UI" w:cs="Segoe UI"/>
+              </w:rPr>
+            </w:pPr>
+            <w:r>
+              <w:rPr>
+                <w:rFonts w:ascii="Segoe UI" w:hAnsi="Segoe UI" w:cs="Segoe UI"/>
+              </w:rPr>
+              <w:t>Hệ thống kiểm tra tính hợp lệ của quy định vừa nhập.</w:t>
+            </w:r>
+          </w:p>
+          <w:p>
+            <w:pPr>
+              <w:pStyle w:val="ListParagraph"/>
+              <w:numPr>
+                <w:ilvl w:val="0"/>
+                <w:numId w:val="32"/>
+              </w:numPr>
+              <w:jc w:val="both"/>
+              <w:rPr>
+                <w:rFonts w:ascii="Segoe UI" w:hAnsi="Segoe UI" w:cs="Segoe UI"/>
+              </w:rPr>
+            </w:pPr>
+            <w:r>
+              <w:rPr>
+                <w:rFonts w:ascii="Segoe UI" w:hAnsi="Segoe UI" w:cs="Segoe UI"/>
+              </w:rPr>
+              <w:t xml:space="preserve">Quản trị viên  xác nhận yêu cầu cập nhật </w:t>
+            </w:r>
+          </w:p>
+          <w:p>
+            <w:pPr>
+              <w:pStyle w:val="ListParagraph"/>
+              <w:numPr>
+                <w:ilvl w:val="0"/>
+                <w:numId w:val="32"/>
+              </w:numPr>
+              <w:jc w:val="both"/>
+              <w:rPr>
+                <w:rFonts w:ascii="Segoe UI" w:hAnsi="Segoe UI" w:cs="Segoe UI"/>
+                <w:b/>
                 <w:bCs/>
               </w:rPr>
             </w:pPr>
@@ -9676,7 +10098,7 @@
               <w:rPr>
                 <w:rFonts w:ascii="Segoe UI" w:hAnsi="Segoe UI" w:cs="Segoe UI"/>
               </w:rPr>
-              <w:t>Hệ thống tiến hành lưu trữ quy định mới được thêm.</w:t>
+              <w:t>Hệ thống tiến hành cập nhật nội dung thay đổi.</w:t>
             </w:r>
           </w:p>
           <w:p>
@@ -9701,7 +10123,7 @@
               <w:pStyle w:val="ListParagraph"/>
               <w:numPr>
                 <w:ilvl w:val="0"/>
-                <w:numId w:val="31"/>
+                <w:numId w:val="33"/>
               </w:numPr>
               <w:jc w:val="both"/>
               <w:rPr>
@@ -9714,15 +10136,15 @@
                 <w:rFonts w:ascii="Segoe UI" w:hAnsi="Segoe UI" w:cs="Segoe UI"/>
                 <w:bCs/>
               </w:rPr>
-              <w:t>Thêm mới quy định không thành công do lỗi hệ thống và hệ thống thông báo lỗi cho người dùng.</w:t>
-            </w:r>
-          </w:p>
-          <w:p>
-            <w:pPr>
-              <w:pStyle w:val="ListParagraph"/>
-              <w:numPr>
-                <w:ilvl w:val="0"/>
-                <w:numId w:val="31"/>
+              <w:t>Sửa mới quy định không thành công do phát sinh lỗi hệ thống và hệ thống thông báo lỗi cho người dùng.</w:t>
+            </w:r>
+          </w:p>
+          <w:p>
+            <w:pPr>
+              <w:pStyle w:val="ListParagraph"/>
+              <w:numPr>
+                <w:ilvl w:val="0"/>
+                <w:numId w:val="33"/>
               </w:numPr>
               <w:jc w:val="both"/>
               <w:rPr>
@@ -9735,7 +10157,7 @@
                 <w:rFonts w:ascii="Segoe UI" w:hAnsi="Segoe UI" w:cs="Segoe UI"/>
                 <w:bCs/>
               </w:rPr>
-              <w:t>Người dùng huỷ thao tác thêm.</w:t>
+              <w:t>Người dùng huỷ thao tác sửa.</w:t>
             </w:r>
           </w:p>
           <w:p>
@@ -9799,7 +10221,15 @@
               <w:rPr>
                 <w:rFonts w:ascii="Segoe UI" w:hAnsi="Segoe UI" w:cs="Segoe UI"/>
               </w:rPr>
-              <w:t>Người dùng truy cập vào hệ thống, xem danh sách các quy định và nhấn nút “Thêm”.</w:t>
+              <w:t xml:space="preserve">Thực hiện Use Case “Đăng nhập”. </w:t>
+            </w:r>
+            <w:bookmarkStart w:id="0" w:name="_GoBack"/>
+            <w:bookmarkEnd w:id="0"/>
+            <w:r>
+              <w:rPr>
+                <w:rFonts w:ascii="Segoe UI" w:hAnsi="Segoe UI" w:cs="Segoe UI"/>
+              </w:rPr>
+              <w:t>Người dùng truy cập vào hệ thống, xem danh sách các quy định và nhấn nút “Sửa”.</w:t>
             </w:r>
           </w:p>
           <w:p>
@@ -9820,7 +10250,7 @@
               <w:rPr>
                 <w:rFonts w:ascii="Segoe UI" w:hAnsi="Segoe UI" w:cs="Segoe UI"/>
               </w:rPr>
-              <w:t xml:space="preserve"> Quy định mới sẽ được thêm vào trong cơ sở dữ liệu và hệ thống cũng sẽ cập nhật lại.</w:t>
+              <w:t xml:space="preserve"> Quy định được sửa sẽ được cập nhật trong cơ sở dữ liệu và hệ thống cũng sẽ cập nhật lại.</w:t>
             </w:r>
           </w:p>
           <w:p>
@@ -9851,6 +10281,7 @@
         <w:tc>
           <w:tcPr>
             <w:tcW w:w="642" w:type="dxa"/>
+            <w:shd w:val="clear" w:color="auto" w:fill="FFFF00"/>
           </w:tcPr>
           <w:p>
             <w:pPr>
@@ -9872,13 +10303,14 @@
                 <w:rFonts w:ascii="Segoe UI" w:hAnsi="Segoe UI" w:cs="Segoe UI"/>
                 <w:b/>
               </w:rPr>
-              <w:t>.2</w:t>
+              <w:t>.3</w:t>
             </w:r>
           </w:p>
         </w:tc>
         <w:tc>
           <w:tcPr>
             <w:tcW w:w="2018" w:type="dxa"/>
+            <w:shd w:val="clear" w:color="auto" w:fill="FFFF00"/>
           </w:tcPr>
           <w:p>
             <w:pPr>
@@ -9893,399 +10325,14 @@
                 <w:rFonts w:ascii="Segoe UI" w:hAnsi="Segoe UI" w:cs="Segoe UI"/>
                 <w:b/>
               </w:rPr>
-              <w:t>Sửa quy định</w:t>
+              <w:t>Xoá quy định</w:t>
             </w:r>
           </w:p>
         </w:tc>
         <w:tc>
           <w:tcPr>
             <w:tcW w:w="6803" w:type="dxa"/>
-          </w:tcPr>
-          <w:p>
-            <w:pPr>
-              <w:jc w:val="both"/>
-              <w:rPr>
-                <w:rFonts w:ascii="Segoe UI" w:hAnsi="Segoe UI" w:cs="Segoe UI"/>
-                <w:b/>
-                <w:bCs/>
-              </w:rPr>
-            </w:pPr>
-            <w:r>
-              <w:rPr>
-                <w:rFonts w:ascii="Segoe UI" w:hAnsi="Segoe UI" w:cs="Segoe UI"/>
-                <w:b/>
-                <w:bCs/>
-              </w:rPr>
-              <w:t>Tóm tắt :</w:t>
-            </w:r>
-          </w:p>
-          <w:p>
-            <w:pPr>
-              <w:jc w:val="both"/>
-              <w:rPr>
-                <w:rFonts w:ascii="Segoe UI" w:hAnsi="Segoe UI" w:cs="Segoe UI"/>
-                <w:bCs/>
-              </w:rPr>
-            </w:pPr>
-            <w:r>
-              <w:rPr>
-                <w:rFonts w:ascii="Segoe UI" w:hAnsi="Segoe UI" w:cs="Segoe UI"/>
-                <w:bCs/>
-              </w:rPr>
-              <w:t>Người dùng thực hiện sửa thông tin quy định trong danh sách các quy định.</w:t>
-            </w:r>
-          </w:p>
-          <w:p>
-            <w:pPr>
-              <w:jc w:val="both"/>
-              <w:rPr>
-                <w:rFonts w:ascii="Segoe UI" w:hAnsi="Segoe UI" w:cs="Segoe UI"/>
-                <w:b/>
-                <w:bCs/>
-              </w:rPr>
-            </w:pPr>
-            <w:r>
-              <w:rPr>
-                <w:rFonts w:ascii="Segoe UI" w:hAnsi="Segoe UI" w:cs="Segoe UI"/>
-                <w:b/>
-                <w:bCs/>
-              </w:rPr>
-              <w:t>Dòng sự kiện chính :</w:t>
-            </w:r>
-          </w:p>
-          <w:p>
-            <w:pPr>
-              <w:pStyle w:val="ListParagraph"/>
-              <w:numPr>
-                <w:ilvl w:val="0"/>
-                <w:numId w:val="32"/>
-              </w:numPr>
-              <w:jc w:val="both"/>
-              <w:rPr>
-                <w:rFonts w:ascii="Segoe UI" w:hAnsi="Segoe UI" w:cs="Segoe UI"/>
-              </w:rPr>
-            </w:pPr>
-            <w:r>
-              <w:rPr>
-                <w:rFonts w:ascii="Segoe UI" w:hAnsi="Segoe UI" w:cs="Segoe UI"/>
-              </w:rPr>
-              <w:t>Quản trị viên chọn chức năng “Sửa quy định”.</w:t>
-            </w:r>
-          </w:p>
-          <w:p>
-            <w:pPr>
-              <w:pStyle w:val="ListParagraph"/>
-              <w:numPr>
-                <w:ilvl w:val="0"/>
-                <w:numId w:val="32"/>
-              </w:numPr>
-              <w:jc w:val="both"/>
-              <w:rPr>
-                <w:rFonts w:ascii="Segoe UI" w:hAnsi="Segoe UI" w:cs="Segoe UI"/>
-              </w:rPr>
-            </w:pPr>
-            <w:r>
-              <w:rPr>
-                <w:rFonts w:ascii="Segoe UI" w:hAnsi="Segoe UI" w:cs="Segoe UI"/>
-              </w:rPr>
-              <w:t>Hệ thống hiện thị một giao diện chỉnh sửa quy định bao gồm đầy đủ nội dung thông tin quy định được chọn.</w:t>
-            </w:r>
-          </w:p>
-          <w:p>
-            <w:pPr>
-              <w:pStyle w:val="ListParagraph"/>
-              <w:numPr>
-                <w:ilvl w:val="0"/>
-                <w:numId w:val="32"/>
-              </w:numPr>
-              <w:jc w:val="both"/>
-              <w:rPr>
-                <w:rFonts w:ascii="Segoe UI" w:hAnsi="Segoe UI" w:cs="Segoe UI"/>
-              </w:rPr>
-            </w:pPr>
-            <w:r>
-              <w:rPr>
-                <w:rFonts w:ascii="Segoe UI" w:hAnsi="Segoe UI" w:cs="Segoe UI"/>
-              </w:rPr>
-              <w:t xml:space="preserve">Quản trị viên tiến hành nội dung. </w:t>
-            </w:r>
-          </w:p>
-          <w:p>
-            <w:pPr>
-              <w:pStyle w:val="ListParagraph"/>
-              <w:numPr>
-                <w:ilvl w:val="0"/>
-                <w:numId w:val="32"/>
-              </w:numPr>
-              <w:jc w:val="both"/>
-              <w:rPr>
-                <w:rFonts w:ascii="Segoe UI" w:hAnsi="Segoe UI" w:cs="Segoe UI"/>
-              </w:rPr>
-            </w:pPr>
-            <w:r>
-              <w:rPr>
-                <w:rFonts w:ascii="Segoe UI" w:hAnsi="Segoe UI" w:cs="Segoe UI"/>
-              </w:rPr>
-              <w:lastRenderedPageBreak/>
-              <w:t>Hệ thống kiểm tra tính hợp lệ của quy định vừa nhập.</w:t>
-            </w:r>
-          </w:p>
-          <w:p>
-            <w:pPr>
-              <w:pStyle w:val="ListParagraph"/>
-              <w:numPr>
-                <w:ilvl w:val="0"/>
-                <w:numId w:val="32"/>
-              </w:numPr>
-              <w:jc w:val="both"/>
-              <w:rPr>
-                <w:rFonts w:ascii="Segoe UI" w:hAnsi="Segoe UI" w:cs="Segoe UI"/>
-              </w:rPr>
-            </w:pPr>
-            <w:r>
-              <w:rPr>
-                <w:rFonts w:ascii="Segoe UI" w:hAnsi="Segoe UI" w:cs="Segoe UI"/>
-              </w:rPr>
-              <w:t xml:space="preserve">Quản trị viên  xác nhận yêu cầu cập nhật </w:t>
-            </w:r>
-          </w:p>
-          <w:p>
-            <w:pPr>
-              <w:pStyle w:val="ListParagraph"/>
-              <w:numPr>
-                <w:ilvl w:val="0"/>
-                <w:numId w:val="32"/>
-              </w:numPr>
-              <w:jc w:val="both"/>
-              <w:rPr>
-                <w:rFonts w:ascii="Segoe UI" w:hAnsi="Segoe UI" w:cs="Segoe UI"/>
-                <w:b/>
-                <w:bCs/>
-              </w:rPr>
-            </w:pPr>
-            <w:r>
-              <w:rPr>
-                <w:rFonts w:ascii="Segoe UI" w:hAnsi="Segoe UI" w:cs="Segoe UI"/>
-              </w:rPr>
-              <w:t>Hệ thống tiến hành cập nhật nội dung thay đổi.</w:t>
-            </w:r>
-          </w:p>
-          <w:p>
-            <w:pPr>
-              <w:jc w:val="both"/>
-              <w:rPr>
-                <w:rFonts w:ascii="Segoe UI" w:hAnsi="Segoe UI" w:cs="Segoe UI"/>
-                <w:bCs/>
-              </w:rPr>
-            </w:pPr>
-            <w:r>
-              <w:rPr>
-                <w:rFonts w:ascii="Segoe UI" w:hAnsi="Segoe UI" w:cs="Segoe UI"/>
-                <w:b/>
-                <w:bCs/>
-              </w:rPr>
-              <w:t>Dòng sự kiện thay thế :</w:t>
-            </w:r>
-          </w:p>
-          <w:p>
-            <w:pPr>
-              <w:pStyle w:val="ListParagraph"/>
-              <w:numPr>
-                <w:ilvl w:val="0"/>
-                <w:numId w:val="33"/>
-              </w:numPr>
-              <w:jc w:val="both"/>
-              <w:rPr>
-                <w:rFonts w:ascii="Segoe UI" w:hAnsi="Segoe UI" w:cs="Segoe UI"/>
-                <w:bCs/>
-              </w:rPr>
-            </w:pPr>
-            <w:r>
-              <w:rPr>
-                <w:rFonts w:ascii="Segoe UI" w:hAnsi="Segoe UI" w:cs="Segoe UI"/>
-                <w:bCs/>
-              </w:rPr>
-              <w:t>Sửa mới quy định không thành công do phát sinh lỗi hệ thống và hệ thống thông báo lỗi cho người dùng.</w:t>
-            </w:r>
-          </w:p>
-          <w:p>
-            <w:pPr>
-              <w:pStyle w:val="ListParagraph"/>
-              <w:numPr>
-                <w:ilvl w:val="0"/>
-                <w:numId w:val="33"/>
-              </w:numPr>
-              <w:jc w:val="both"/>
-              <w:rPr>
-                <w:rFonts w:ascii="Segoe UI" w:hAnsi="Segoe UI" w:cs="Segoe UI"/>
-                <w:bCs/>
-              </w:rPr>
-            </w:pPr>
-            <w:r>
-              <w:rPr>
-                <w:rFonts w:ascii="Segoe UI" w:hAnsi="Segoe UI" w:cs="Segoe UI"/>
-                <w:bCs/>
-              </w:rPr>
-              <w:t>Người dùng huỷ thao tác sửa.</w:t>
-            </w:r>
-          </w:p>
-          <w:p>
-            <w:pPr>
-              <w:jc w:val="both"/>
-              <w:rPr>
-                <w:rFonts w:ascii="Segoe UI" w:hAnsi="Segoe UI" w:cs="Segoe UI"/>
-                <w:b/>
-              </w:rPr>
-            </w:pPr>
-            <w:r>
-              <w:rPr>
-                <w:rFonts w:ascii="Segoe UI" w:hAnsi="Segoe UI" w:cs="Segoe UI"/>
-                <w:b/>
-                <w:bCs/>
-              </w:rPr>
-              <w:t xml:space="preserve">Yêu cầu đặc biệt : </w:t>
-            </w:r>
-            <w:r>
-              <w:rPr>
-                <w:rFonts w:ascii="Segoe UI" w:hAnsi="Segoe UI" w:cs="Segoe UI"/>
-                <w:bCs/>
-              </w:rPr>
-              <w:t>Không có.</w:t>
-            </w:r>
-          </w:p>
-          <w:p>
-            <w:pPr>
-              <w:jc w:val="both"/>
-              <w:rPr>
-                <w:rFonts w:ascii="Segoe UI" w:hAnsi="Segoe UI" w:cs="Segoe UI"/>
-              </w:rPr>
-            </w:pPr>
-            <w:r>
-              <w:rPr>
-                <w:rFonts w:ascii="Segoe UI" w:hAnsi="Segoe UI" w:cs="Segoe UI"/>
-                <w:b/>
-              </w:rPr>
-              <w:t>Điều kiện tiên quyết</w:t>
-            </w:r>
-            <w:r>
-              <w:rPr>
-                <w:rFonts w:ascii="Segoe UI" w:hAnsi="Segoe UI" w:cs="Segoe UI"/>
-              </w:rPr>
-              <w:t xml:space="preserve"> </w:t>
-            </w:r>
-            <w:r>
-              <w:rPr>
-                <w:rFonts w:ascii="Segoe UI" w:hAnsi="Segoe UI" w:cs="Segoe UI"/>
-                <w:b/>
-              </w:rPr>
-              <w:t>:</w:t>
-            </w:r>
-            <w:r>
-              <w:rPr>
-                <w:rFonts w:ascii="Segoe UI" w:hAnsi="Segoe UI" w:cs="Segoe UI"/>
-              </w:rPr>
-              <w:t xml:space="preserve"> Người dùng truy cập vào hệ thống, xem danh sách các quy định và nhấn nút “Sửa”.</w:t>
-            </w:r>
-          </w:p>
-          <w:p>
-            <w:pPr>
-              <w:jc w:val="both"/>
-              <w:rPr>
-                <w:rFonts w:ascii="Segoe UI" w:hAnsi="Segoe UI" w:cs="Segoe UI"/>
-              </w:rPr>
-            </w:pPr>
-            <w:r>
-              <w:rPr>
-                <w:rFonts w:ascii="Segoe UI" w:hAnsi="Segoe UI" w:cs="Segoe UI"/>
-                <w:b/>
-              </w:rPr>
-              <w:t>Hậu điều kiện :</w:t>
-            </w:r>
-            <w:r>
-              <w:rPr>
-                <w:rFonts w:ascii="Segoe UI" w:hAnsi="Segoe UI" w:cs="Segoe UI"/>
-              </w:rPr>
-              <w:t xml:space="preserve"> Quy định được sửa sẽ được cập nhật trong cơ sở dữ liệu và hệ thống cũng sẽ cập nhật lại.</w:t>
-            </w:r>
-          </w:p>
-          <w:p>
-            <w:pPr>
-              <w:jc w:val="both"/>
-              <w:rPr>
-                <w:rFonts w:ascii="Segoe UI" w:hAnsi="Segoe UI" w:cs="Segoe UI"/>
-                <w:bCs/>
-              </w:rPr>
-            </w:pPr>
-            <w:r>
-              <w:rPr>
-                <w:rFonts w:ascii="Segoe UI" w:hAnsi="Segoe UI" w:cs="Segoe UI"/>
-                <w:b/>
-              </w:rPr>
-              <w:t xml:space="preserve">Điểm mở rộng : </w:t>
-            </w:r>
-            <w:r>
-              <w:rPr>
-                <w:rFonts w:ascii="Segoe UI" w:hAnsi="Segoe UI" w:cs="Segoe UI"/>
-              </w:rPr>
-              <w:t>Không có.</w:t>
-            </w:r>
-          </w:p>
-        </w:tc>
-      </w:tr>
-      <w:tr>
-        <w:tc>
-          <w:tcPr>
-            <w:tcW w:w="642" w:type="dxa"/>
-          </w:tcPr>
-          <w:p>
-            <w:pPr>
-              <w:jc w:val="center"/>
-              <w:rPr>
-                <w:rFonts w:ascii="Segoe UI" w:hAnsi="Segoe UI" w:cs="Segoe UI"/>
-                <w:b/>
-              </w:rPr>
-            </w:pPr>
-            <w:r>
-              <w:rPr>
-                <w:rFonts w:ascii="Segoe UI" w:hAnsi="Segoe UI" w:cs="Segoe UI"/>
-                <w:b/>
-              </w:rPr>
-              <w:lastRenderedPageBreak/>
-              <w:t>10</w:t>
-            </w:r>
-            <w:r>
-              <w:rPr>
-                <w:rFonts w:ascii="Segoe UI" w:hAnsi="Segoe UI" w:cs="Segoe UI"/>
-                <w:b/>
-              </w:rPr>
-              <w:t>.3</w:t>
-            </w:r>
-          </w:p>
-        </w:tc>
-        <w:tc>
-          <w:tcPr>
-            <w:tcW w:w="2018" w:type="dxa"/>
-          </w:tcPr>
-          <w:p>
-            <w:pPr>
-              <w:jc w:val="center"/>
-              <w:rPr>
-                <w:rFonts w:ascii="Segoe UI" w:hAnsi="Segoe UI" w:cs="Segoe UI"/>
-                <w:b/>
-              </w:rPr>
-            </w:pPr>
-            <w:r>
-              <w:rPr>
-                <w:rFonts w:ascii="Segoe UI" w:hAnsi="Segoe UI" w:cs="Segoe UI"/>
-                <w:b/>
-              </w:rPr>
-              <w:t>Xoá quy định</w:t>
-            </w:r>
-          </w:p>
-        </w:tc>
-        <w:tc>
-          <w:tcPr>
-            <w:tcW w:w="6803" w:type="dxa"/>
+            <w:shd w:val="clear" w:color="auto" w:fill="FFFF00"/>
           </w:tcPr>
           <w:p>
             <w:pPr>
@@ -10580,7 +10627,7 @@
 </file>
 
 <file path=word/numbering.xml><?xml version="1.0" encoding="utf-8"?>
-<w:numbering xmlns:wpc="http://schemas.microsoft.com/office/word/2010/wordprocessingCanvas" xmlns:cx="http://schemas.microsoft.com/office/drawing/2014/chartex" xmlns:cx1="http://schemas.microsoft.com/office/drawing/2015/9/8/chartex" xmlns:cx2="http://schemas.microsoft.com/office/drawing/2015/10/21/chartex" xmlns:cx3="http://schemas.microsoft.com/office/drawing/2016/5/9/chartex" xmlns:cx4="http://schemas.microsoft.com/office/drawing/2016/5/10/chartex" xmlns:cx5="http://schemas.microsoft.com/office/drawing/2016/5/11/chartex" xmlns:cx6="http://schemas.microsoft.com/office/drawing/2016/5/12/chartex" xmlns:cx7="http://schemas.microsoft.com/office/drawing/2016/5/13/chartex" xmlns:cx8="http://schemas.microsoft.com/office/drawing/2016/5/14/chartex" xmlns:mc="http://schemas.openxmlformats.org/markup-compatibility/2006" xmlns:aink="http://schemas.microsoft.com/office/drawing/2016/ink" xmlns:am3d="http://schemas.microsoft.com/office/drawing/2017/model3d" xmlns:o="urn:schemas-microsoft-com:office:office" xmlns:r="http://schemas.openxmlformats.org/officeDocument/2006/relationships" xmlns:m="http://schemas.openxmlformats.org/officeDocument/2006/math" xmlns:v="urn:schemas-microsoft-com:vml" xmlns:wp14="http://schemas.microsoft.com/office/word/2010/wordprocessingDrawing" xmlns:wp="http://schemas.openxmlformats.org/drawingml/2006/wordprocessingDrawing" xmlns:w10="urn:schemas-microsoft-com:office:word" xmlns:w="http://schemas.openxmlformats.org/wordprocessingml/2006/main" xmlns:w14="http://schemas.microsoft.com/office/word/2010/wordml" xmlns:w15="http://schemas.microsoft.com/office/word/2012/wordml" xmlns:w16cid="http://schemas.microsoft.com/office/word/2016/wordml/cid" xmlns:w16se="http://schemas.microsoft.com/office/word/2015/wordml/symex" xmlns:wpg="http://schemas.microsoft.com/office/word/2010/wordprocessingGroup" xmlns:wpi="http://schemas.microsoft.com/office/word/2010/wordprocessingInk" xmlns:wne="http://schemas.microsoft.com/office/word/2006/wordml" xmlns:wps="http://schemas.microsoft.com/office/word/2010/wordprocessingShape" mc:Ignorable="w14 w15 w16se w16cid wp14">
+<w:numbering xmlns:wpc="http://schemas.microsoft.com/office/word/2010/wordprocessingCanvas" xmlns:cx="http://schemas.microsoft.com/office/drawing/2014/chartex" xmlns:mc="http://schemas.openxmlformats.org/markup-compatibility/2006" xmlns:o="urn:schemas-microsoft-com:office:office" xmlns:r="http://schemas.openxmlformats.org/officeDocument/2006/relationships" xmlns:m="http://schemas.openxmlformats.org/officeDocument/2006/math" xmlns:v="urn:schemas-microsoft-com:vml" xmlns:wp14="http://schemas.microsoft.com/office/word/2010/wordprocessingDrawing" xmlns:wp="http://schemas.openxmlformats.org/drawingml/2006/wordprocessingDrawing" xmlns:w10="urn:schemas-microsoft-com:office:word" xmlns:w="http://schemas.openxmlformats.org/wordprocessingml/2006/main" xmlns:w14="http://schemas.microsoft.com/office/word/2010/wordml" xmlns:w15="http://schemas.microsoft.com/office/word/2012/wordml" xmlns:w16se="http://schemas.microsoft.com/office/word/2015/wordml/symex" xmlns:wpg="http://schemas.microsoft.com/office/word/2010/wordprocessingGroup" xmlns:wpi="http://schemas.microsoft.com/office/word/2010/wordprocessingInk" xmlns:wne="http://schemas.microsoft.com/office/word/2006/wordml" xmlns:wps="http://schemas.microsoft.com/office/word/2010/wordprocessingShape" mc:Ignorable="w14 w15 w16se wp14">
   <w:abstractNum w:abstractNumId="0" w15:restartNumberingAfterBreak="0">
     <w:nsid w:val="066634FD"/>
     <w:multiLevelType w:val="hybridMultilevel"/>
@@ -10935,6 +10982,92 @@
     </w:lvl>
   </w:abstractNum>
   <w:abstractNum w:abstractNumId="4" w15:restartNumberingAfterBreak="0">
+    <w:nsid w:val="0A3F37E3"/>
+    <w:multiLevelType w:val="hybridMultilevel"/>
+    <w:tmpl w:val="E702E61A"/>
+    <w:lvl w:ilvl="0" w:tplc="042A000F">
+      <w:start w:val="1"/>
+      <w:numFmt w:val="decimal"/>
+      <w:lvlText w:val="%1."/>
+      <w:lvlJc w:val="left"/>
+      <w:pPr>
+        <w:ind w:left="720" w:hanging="360"/>
+      </w:pPr>
+    </w:lvl>
+    <w:lvl w:ilvl="1" w:tplc="042A0019">
+      <w:start w:val="1"/>
+      <w:numFmt w:val="lowerLetter"/>
+      <w:lvlText w:val="%2."/>
+      <w:lvlJc w:val="left"/>
+      <w:pPr>
+        <w:ind w:left="1440" w:hanging="360"/>
+      </w:pPr>
+    </w:lvl>
+    <w:lvl w:ilvl="2" w:tplc="042A001B" w:tentative="1">
+      <w:start w:val="1"/>
+      <w:numFmt w:val="lowerRoman"/>
+      <w:lvlText w:val="%3."/>
+      <w:lvlJc w:val="right"/>
+      <w:pPr>
+        <w:ind w:left="2160" w:hanging="180"/>
+      </w:pPr>
+    </w:lvl>
+    <w:lvl w:ilvl="3" w:tplc="042A000F" w:tentative="1">
+      <w:start w:val="1"/>
+      <w:numFmt w:val="decimal"/>
+      <w:lvlText w:val="%4."/>
+      <w:lvlJc w:val="left"/>
+      <w:pPr>
+        <w:ind w:left="2880" w:hanging="360"/>
+      </w:pPr>
+    </w:lvl>
+    <w:lvl w:ilvl="4" w:tplc="042A0019" w:tentative="1">
+      <w:start w:val="1"/>
+      <w:numFmt w:val="lowerLetter"/>
+      <w:lvlText w:val="%5."/>
+      <w:lvlJc w:val="left"/>
+      <w:pPr>
+        <w:ind w:left="3600" w:hanging="360"/>
+      </w:pPr>
+    </w:lvl>
+    <w:lvl w:ilvl="5" w:tplc="042A001B" w:tentative="1">
+      <w:start w:val="1"/>
+      <w:numFmt w:val="lowerRoman"/>
+      <w:lvlText w:val="%6."/>
+      <w:lvlJc w:val="right"/>
+      <w:pPr>
+        <w:ind w:left="4320" w:hanging="180"/>
+      </w:pPr>
+    </w:lvl>
+    <w:lvl w:ilvl="6" w:tplc="042A000F" w:tentative="1">
+      <w:start w:val="1"/>
+      <w:numFmt w:val="decimal"/>
+      <w:lvlText w:val="%7."/>
+      <w:lvlJc w:val="left"/>
+      <w:pPr>
+        <w:ind w:left="5040" w:hanging="360"/>
+      </w:pPr>
+    </w:lvl>
+    <w:lvl w:ilvl="7" w:tplc="042A0019" w:tentative="1">
+      <w:start w:val="1"/>
+      <w:numFmt w:val="lowerLetter"/>
+      <w:lvlText w:val="%8."/>
+      <w:lvlJc w:val="left"/>
+      <w:pPr>
+        <w:ind w:left="5760" w:hanging="360"/>
+      </w:pPr>
+    </w:lvl>
+    <w:lvl w:ilvl="8" w:tplc="042A001B" w:tentative="1">
+      <w:start w:val="1"/>
+      <w:numFmt w:val="lowerRoman"/>
+      <w:lvlText w:val="%9."/>
+      <w:lvlJc w:val="right"/>
+      <w:pPr>
+        <w:ind w:left="6480" w:hanging="180"/>
+      </w:pPr>
+    </w:lvl>
+  </w:abstractNum>
+  <w:abstractNum w:abstractNumId="5" w15:restartNumberingAfterBreak="0">
     <w:nsid w:val="0B932867"/>
     <w:multiLevelType w:val="hybridMultilevel"/>
     <w:tmpl w:val="32426726"/>
@@ -11024,7 +11157,7 @@
       </w:pPr>
     </w:lvl>
   </w:abstractNum>
-  <w:abstractNum w:abstractNumId="5" w15:restartNumberingAfterBreak="0">
+  <w:abstractNum w:abstractNumId="6" w15:restartNumberingAfterBreak="0">
     <w:nsid w:val="0ED70FCF"/>
     <w:multiLevelType w:val="hybridMultilevel"/>
     <w:tmpl w:val="6E4266B2"/>
@@ -11113,7 +11246,7 @@
       </w:pPr>
     </w:lvl>
   </w:abstractNum>
-  <w:abstractNum w:abstractNumId="6" w15:restartNumberingAfterBreak="0">
+  <w:abstractNum w:abstractNumId="7" w15:restartNumberingAfterBreak="0">
     <w:nsid w:val="0F270DCF"/>
     <w:multiLevelType w:val="multilevel"/>
     <w:tmpl w:val="32BEFC9C"/>
@@ -11234,7 +11367,7 @@
       </w:rPr>
     </w:lvl>
   </w:abstractNum>
-  <w:abstractNum w:abstractNumId="7" w15:restartNumberingAfterBreak="0">
+  <w:abstractNum w:abstractNumId="8" w15:restartNumberingAfterBreak="0">
     <w:nsid w:val="104719D5"/>
     <w:multiLevelType w:val="hybridMultilevel"/>
     <w:tmpl w:val="0DE0CBAE"/>
@@ -11323,7 +11456,7 @@
       </w:pPr>
     </w:lvl>
   </w:abstractNum>
-  <w:abstractNum w:abstractNumId="8" w15:restartNumberingAfterBreak="0">
+  <w:abstractNum w:abstractNumId="9" w15:restartNumberingAfterBreak="0">
     <w:nsid w:val="10D02754"/>
     <w:multiLevelType w:val="hybridMultilevel"/>
     <w:tmpl w:val="A74A5238"/>
@@ -11412,7 +11545,7 @@
       </w:pPr>
     </w:lvl>
   </w:abstractNum>
-  <w:abstractNum w:abstractNumId="9" w15:restartNumberingAfterBreak="0">
+  <w:abstractNum w:abstractNumId="10" w15:restartNumberingAfterBreak="0">
     <w:nsid w:val="114E2222"/>
     <w:multiLevelType w:val="hybridMultilevel"/>
     <w:tmpl w:val="EE40A956"/>
@@ -11501,7 +11634,7 @@
       </w:pPr>
     </w:lvl>
   </w:abstractNum>
-  <w:abstractNum w:abstractNumId="10" w15:restartNumberingAfterBreak="0">
+  <w:abstractNum w:abstractNumId="11" w15:restartNumberingAfterBreak="0">
     <w:nsid w:val="12823982"/>
     <w:multiLevelType w:val="hybridMultilevel"/>
     <w:tmpl w:val="6F8A9EAA"/>
@@ -11590,7 +11723,7 @@
       </w:pPr>
     </w:lvl>
   </w:abstractNum>
-  <w:abstractNum w:abstractNumId="11" w15:restartNumberingAfterBreak="0">
+  <w:abstractNum w:abstractNumId="12" w15:restartNumberingAfterBreak="0">
     <w:nsid w:val="136714F1"/>
     <w:multiLevelType w:val="hybridMultilevel"/>
     <w:tmpl w:val="0BB6BAE8"/>
@@ -11679,7 +11812,7 @@
       </w:pPr>
     </w:lvl>
   </w:abstractNum>
-  <w:abstractNum w:abstractNumId="12" w15:restartNumberingAfterBreak="0">
+  <w:abstractNum w:abstractNumId="13" w15:restartNumberingAfterBreak="0">
     <w:nsid w:val="136B25F4"/>
     <w:multiLevelType w:val="hybridMultilevel"/>
     <w:tmpl w:val="6374D97A"/>
@@ -11768,7 +11901,7 @@
       </w:pPr>
     </w:lvl>
   </w:abstractNum>
-  <w:abstractNum w:abstractNumId="13" w15:restartNumberingAfterBreak="0">
+  <w:abstractNum w:abstractNumId="14" w15:restartNumberingAfterBreak="0">
     <w:nsid w:val="14B338E5"/>
     <w:multiLevelType w:val="hybridMultilevel"/>
     <w:tmpl w:val="75F47BC0"/>
@@ -11857,7 +11990,7 @@
       </w:pPr>
     </w:lvl>
   </w:abstractNum>
-  <w:abstractNum w:abstractNumId="14" w15:restartNumberingAfterBreak="0">
+  <w:abstractNum w:abstractNumId="15" w15:restartNumberingAfterBreak="0">
     <w:nsid w:val="15CA1BE4"/>
     <w:multiLevelType w:val="multilevel"/>
     <w:tmpl w:val="6DF83122"/>
@@ -11970,7 +12103,7 @@
       </w:rPr>
     </w:lvl>
   </w:abstractNum>
-  <w:abstractNum w:abstractNumId="15" w15:restartNumberingAfterBreak="0">
+  <w:abstractNum w:abstractNumId="16" w15:restartNumberingAfterBreak="0">
     <w:nsid w:val="25142C1B"/>
     <w:multiLevelType w:val="hybridMultilevel"/>
     <w:tmpl w:val="32426726"/>
@@ -12060,7 +12193,7 @@
       </w:pPr>
     </w:lvl>
   </w:abstractNum>
-  <w:abstractNum w:abstractNumId="16" w15:restartNumberingAfterBreak="0">
+  <w:abstractNum w:abstractNumId="17" w15:restartNumberingAfterBreak="0">
     <w:nsid w:val="29D213FE"/>
     <w:multiLevelType w:val="hybridMultilevel"/>
     <w:tmpl w:val="874E2B8C"/>
@@ -12149,7 +12282,7 @@
       </w:pPr>
     </w:lvl>
   </w:abstractNum>
-  <w:abstractNum w:abstractNumId="17" w15:restartNumberingAfterBreak="0">
+  <w:abstractNum w:abstractNumId="18" w15:restartNumberingAfterBreak="0">
     <w:nsid w:val="2C6C76FE"/>
     <w:multiLevelType w:val="hybridMultilevel"/>
     <w:tmpl w:val="0DE0CBAE"/>
@@ -12238,7 +12371,7 @@
       </w:pPr>
     </w:lvl>
   </w:abstractNum>
-  <w:abstractNum w:abstractNumId="18" w15:restartNumberingAfterBreak="0">
+  <w:abstractNum w:abstractNumId="19" w15:restartNumberingAfterBreak="0">
     <w:nsid w:val="2CAC10F7"/>
     <w:multiLevelType w:val="hybridMultilevel"/>
     <w:tmpl w:val="12BAB3D2"/>
@@ -12327,7 +12460,7 @@
       </w:pPr>
     </w:lvl>
   </w:abstractNum>
-  <w:abstractNum w:abstractNumId="19" w15:restartNumberingAfterBreak="0">
+  <w:abstractNum w:abstractNumId="20" w15:restartNumberingAfterBreak="0">
     <w:nsid w:val="2D7C2549"/>
     <w:multiLevelType w:val="hybridMultilevel"/>
     <w:tmpl w:val="50C6509C"/>
@@ -12416,7 +12549,7 @@
       </w:pPr>
     </w:lvl>
   </w:abstractNum>
-  <w:abstractNum w:abstractNumId="20" w15:restartNumberingAfterBreak="0">
+  <w:abstractNum w:abstractNumId="21" w15:restartNumberingAfterBreak="0">
     <w:nsid w:val="330577F6"/>
     <w:multiLevelType w:val="hybridMultilevel"/>
     <w:tmpl w:val="F6047896"/>
@@ -12502,7 +12635,7 @@
       </w:pPr>
     </w:lvl>
   </w:abstractNum>
-  <w:abstractNum w:abstractNumId="21" w15:restartNumberingAfterBreak="0">
+  <w:abstractNum w:abstractNumId="22" w15:restartNumberingAfterBreak="0">
     <w:nsid w:val="348A42FA"/>
     <w:multiLevelType w:val="hybridMultilevel"/>
     <w:tmpl w:val="2E48D8E6"/>
@@ -12591,7 +12724,7 @@
       </w:pPr>
     </w:lvl>
   </w:abstractNum>
-  <w:abstractNum w:abstractNumId="22" w15:restartNumberingAfterBreak="0">
+  <w:abstractNum w:abstractNumId="23" w15:restartNumberingAfterBreak="0">
     <w:nsid w:val="39216BE9"/>
     <w:multiLevelType w:val="hybridMultilevel"/>
     <w:tmpl w:val="A74A5238"/>
@@ -12680,7 +12813,7 @@
       </w:pPr>
     </w:lvl>
   </w:abstractNum>
-  <w:abstractNum w:abstractNumId="23" w15:restartNumberingAfterBreak="0">
+  <w:abstractNum w:abstractNumId="24" w15:restartNumberingAfterBreak="0">
     <w:nsid w:val="3D565D79"/>
     <w:multiLevelType w:val="hybridMultilevel"/>
     <w:tmpl w:val="874E2B8C"/>
@@ -12769,7 +12902,7 @@
       </w:pPr>
     </w:lvl>
   </w:abstractNum>
-  <w:abstractNum w:abstractNumId="24" w15:restartNumberingAfterBreak="0">
+  <w:abstractNum w:abstractNumId="25" w15:restartNumberingAfterBreak="0">
     <w:nsid w:val="3D676BA1"/>
     <w:multiLevelType w:val="hybridMultilevel"/>
     <w:tmpl w:val="F5BAA47A"/>
@@ -12858,7 +12991,7 @@
       </w:pPr>
     </w:lvl>
   </w:abstractNum>
-  <w:abstractNum w:abstractNumId="25" w15:restartNumberingAfterBreak="0">
+  <w:abstractNum w:abstractNumId="26" w15:restartNumberingAfterBreak="0">
     <w:nsid w:val="3F4D2430"/>
     <w:multiLevelType w:val="hybridMultilevel"/>
     <w:tmpl w:val="77265F28"/>
@@ -12947,7 +13080,7 @@
       </w:pPr>
     </w:lvl>
   </w:abstractNum>
-  <w:abstractNum w:abstractNumId="26" w15:restartNumberingAfterBreak="0">
+  <w:abstractNum w:abstractNumId="27" w15:restartNumberingAfterBreak="0">
     <w:nsid w:val="40084388"/>
     <w:multiLevelType w:val="hybridMultilevel"/>
     <w:tmpl w:val="0BB6BAE8"/>
@@ -13036,7 +13169,7 @@
       </w:pPr>
     </w:lvl>
   </w:abstractNum>
-  <w:abstractNum w:abstractNumId="27" w15:restartNumberingAfterBreak="0">
+  <w:abstractNum w:abstractNumId="28" w15:restartNumberingAfterBreak="0">
     <w:nsid w:val="434C6DE4"/>
     <w:multiLevelType w:val="hybridMultilevel"/>
     <w:tmpl w:val="0C9062F2"/>
@@ -13125,7 +13258,7 @@
       </w:pPr>
     </w:lvl>
   </w:abstractNum>
-  <w:abstractNum w:abstractNumId="28" w15:restartNumberingAfterBreak="0">
+  <w:abstractNum w:abstractNumId="29" w15:restartNumberingAfterBreak="0">
     <w:nsid w:val="44B464B6"/>
     <w:multiLevelType w:val="hybridMultilevel"/>
     <w:tmpl w:val="77265F28"/>
@@ -13214,7 +13347,7 @@
       </w:pPr>
     </w:lvl>
   </w:abstractNum>
-  <w:abstractNum w:abstractNumId="29" w15:restartNumberingAfterBreak="0">
+  <w:abstractNum w:abstractNumId="30" w15:restartNumberingAfterBreak="0">
     <w:nsid w:val="45935380"/>
     <w:multiLevelType w:val="hybridMultilevel"/>
     <w:tmpl w:val="874E2B8C"/>
@@ -13303,10 +13436,10 @@
       </w:pPr>
     </w:lvl>
   </w:abstractNum>
-  <w:abstractNum w:abstractNumId="30" w15:restartNumberingAfterBreak="0">
+  <w:abstractNum w:abstractNumId="31" w15:restartNumberingAfterBreak="0">
     <w:nsid w:val="4B4436E5"/>
     <w:multiLevelType w:val="hybridMultilevel"/>
-    <w:tmpl w:val="F6047896"/>
+    <w:tmpl w:val="E702E61A"/>
     <w:lvl w:ilvl="0" w:tplc="042A000F">
       <w:start w:val="1"/>
       <w:numFmt w:val="decimal"/>
@@ -13389,7 +13522,7 @@
       </w:pPr>
     </w:lvl>
   </w:abstractNum>
-  <w:abstractNum w:abstractNumId="31" w15:restartNumberingAfterBreak="0">
+  <w:abstractNum w:abstractNumId="32" w15:restartNumberingAfterBreak="0">
     <w:nsid w:val="4B4F490D"/>
     <w:multiLevelType w:val="hybridMultilevel"/>
     <w:tmpl w:val="9B98B4D0"/>
@@ -13478,7 +13611,7 @@
       </w:pPr>
     </w:lvl>
   </w:abstractNum>
-  <w:abstractNum w:abstractNumId="32" w15:restartNumberingAfterBreak="0">
+  <w:abstractNum w:abstractNumId="33" w15:restartNumberingAfterBreak="0">
     <w:nsid w:val="506D25C8"/>
     <w:multiLevelType w:val="multilevel"/>
     <w:tmpl w:val="042A001F"/>
@@ -13564,7 +13697,7 @@
       </w:pPr>
     </w:lvl>
   </w:abstractNum>
-  <w:abstractNum w:abstractNumId="33" w15:restartNumberingAfterBreak="0">
+  <w:abstractNum w:abstractNumId="34" w15:restartNumberingAfterBreak="0">
     <w:nsid w:val="51D47CEB"/>
     <w:multiLevelType w:val="hybridMultilevel"/>
     <w:tmpl w:val="7A72F852"/>
@@ -13653,7 +13786,7 @@
       </w:pPr>
     </w:lvl>
   </w:abstractNum>
-  <w:abstractNum w:abstractNumId="34" w15:restartNumberingAfterBreak="0">
+  <w:abstractNum w:abstractNumId="35" w15:restartNumberingAfterBreak="0">
     <w:nsid w:val="54AC00F1"/>
     <w:multiLevelType w:val="hybridMultilevel"/>
     <w:tmpl w:val="E79E30B6"/>
@@ -13742,7 +13875,7 @@
       </w:pPr>
     </w:lvl>
   </w:abstractNum>
-  <w:abstractNum w:abstractNumId="35" w15:restartNumberingAfterBreak="0">
+  <w:abstractNum w:abstractNumId="36" w15:restartNumberingAfterBreak="0">
     <w:nsid w:val="552A6E4D"/>
     <w:multiLevelType w:val="hybridMultilevel"/>
     <w:tmpl w:val="0DE0CBAE"/>
@@ -13831,7 +13964,7 @@
       </w:pPr>
     </w:lvl>
   </w:abstractNum>
-  <w:abstractNum w:abstractNumId="36" w15:restartNumberingAfterBreak="0">
+  <w:abstractNum w:abstractNumId="37" w15:restartNumberingAfterBreak="0">
     <w:nsid w:val="5BD25A47"/>
     <w:multiLevelType w:val="hybridMultilevel"/>
     <w:tmpl w:val="77265F28"/>
@@ -13920,7 +14053,7 @@
       </w:pPr>
     </w:lvl>
   </w:abstractNum>
-  <w:abstractNum w:abstractNumId="37" w15:restartNumberingAfterBreak="0">
+  <w:abstractNum w:abstractNumId="38" w15:restartNumberingAfterBreak="0">
     <w:nsid w:val="5C404A01"/>
     <w:multiLevelType w:val="multilevel"/>
     <w:tmpl w:val="E4D2E5C0"/>
@@ -14041,7 +14174,7 @@
       </w:rPr>
     </w:lvl>
   </w:abstractNum>
-  <w:abstractNum w:abstractNumId="38" w15:restartNumberingAfterBreak="0">
+  <w:abstractNum w:abstractNumId="39" w15:restartNumberingAfterBreak="0">
     <w:nsid w:val="5C6F53E7"/>
     <w:multiLevelType w:val="hybridMultilevel"/>
     <w:tmpl w:val="0C9062F2"/>
@@ -14130,7 +14263,7 @@
       </w:pPr>
     </w:lvl>
   </w:abstractNum>
-  <w:abstractNum w:abstractNumId="39" w15:restartNumberingAfterBreak="0">
+  <w:abstractNum w:abstractNumId="40" w15:restartNumberingAfterBreak="0">
     <w:nsid w:val="5EED6F65"/>
     <w:multiLevelType w:val="hybridMultilevel"/>
     <w:tmpl w:val="0BB6BAE8"/>
@@ -14219,7 +14352,7 @@
       </w:pPr>
     </w:lvl>
   </w:abstractNum>
-  <w:abstractNum w:abstractNumId="40" w15:restartNumberingAfterBreak="0">
+  <w:abstractNum w:abstractNumId="41" w15:restartNumberingAfterBreak="0">
     <w:nsid w:val="608E725B"/>
     <w:multiLevelType w:val="hybridMultilevel"/>
     <w:tmpl w:val="3D764B02"/>
@@ -14305,7 +14438,7 @@
       </w:pPr>
     </w:lvl>
   </w:abstractNum>
-  <w:abstractNum w:abstractNumId="41" w15:restartNumberingAfterBreak="0">
+  <w:abstractNum w:abstractNumId="42" w15:restartNumberingAfterBreak="0">
     <w:nsid w:val="60DE739A"/>
     <w:multiLevelType w:val="hybridMultilevel"/>
     <w:tmpl w:val="6A7C7A9A"/>
@@ -14391,7 +14524,7 @@
       </w:pPr>
     </w:lvl>
   </w:abstractNum>
-  <w:abstractNum w:abstractNumId="42" w15:restartNumberingAfterBreak="0">
+  <w:abstractNum w:abstractNumId="43" w15:restartNumberingAfterBreak="0">
     <w:nsid w:val="636C6736"/>
     <w:multiLevelType w:val="hybridMultilevel"/>
     <w:tmpl w:val="11E6FC62"/>
@@ -14480,7 +14613,7 @@
       </w:pPr>
     </w:lvl>
   </w:abstractNum>
-  <w:abstractNum w:abstractNumId="43" w15:restartNumberingAfterBreak="0">
+  <w:abstractNum w:abstractNumId="44" w15:restartNumberingAfterBreak="0">
     <w:nsid w:val="63EC3153"/>
     <w:multiLevelType w:val="hybridMultilevel"/>
     <w:tmpl w:val="32426726"/>
@@ -14570,7 +14703,7 @@
       </w:pPr>
     </w:lvl>
   </w:abstractNum>
-  <w:abstractNum w:abstractNumId="44" w15:restartNumberingAfterBreak="0">
+  <w:abstractNum w:abstractNumId="45" w15:restartNumberingAfterBreak="0">
     <w:nsid w:val="641E0D7E"/>
     <w:multiLevelType w:val="hybridMultilevel"/>
     <w:tmpl w:val="6F8A9EAA"/>
@@ -14659,7 +14792,7 @@
       </w:pPr>
     </w:lvl>
   </w:abstractNum>
-  <w:abstractNum w:abstractNumId="45" w15:restartNumberingAfterBreak="0">
+  <w:abstractNum w:abstractNumId="46" w15:restartNumberingAfterBreak="0">
     <w:nsid w:val="64A13E2C"/>
     <w:multiLevelType w:val="hybridMultilevel"/>
     <w:tmpl w:val="0DE0CBAE"/>
@@ -14748,7 +14881,7 @@
       </w:pPr>
     </w:lvl>
   </w:abstractNum>
-  <w:abstractNum w:abstractNumId="46" w15:restartNumberingAfterBreak="0">
+  <w:abstractNum w:abstractNumId="47" w15:restartNumberingAfterBreak="0">
     <w:nsid w:val="6EFA4743"/>
     <w:multiLevelType w:val="hybridMultilevel"/>
     <w:tmpl w:val="11E6FC62"/>
@@ -14837,7 +14970,7 @@
       </w:pPr>
     </w:lvl>
   </w:abstractNum>
-  <w:abstractNum w:abstractNumId="47" w15:restartNumberingAfterBreak="0">
+  <w:abstractNum w:abstractNumId="48" w15:restartNumberingAfterBreak="0">
     <w:nsid w:val="7112191A"/>
     <w:multiLevelType w:val="hybridMultilevel"/>
     <w:tmpl w:val="F5BAA47A"/>
@@ -14926,7 +15059,7 @@
       </w:pPr>
     </w:lvl>
   </w:abstractNum>
-  <w:abstractNum w:abstractNumId="48" w15:restartNumberingAfterBreak="0">
+  <w:abstractNum w:abstractNumId="49" w15:restartNumberingAfterBreak="0">
     <w:nsid w:val="71AA5C69"/>
     <w:multiLevelType w:val="hybridMultilevel"/>
     <w:tmpl w:val="0BB6BAE8"/>
@@ -15015,7 +15148,93 @@
       </w:pPr>
     </w:lvl>
   </w:abstractNum>
-  <w:abstractNum w:abstractNumId="49" w15:restartNumberingAfterBreak="0">
+  <w:abstractNum w:abstractNumId="50" w15:restartNumberingAfterBreak="0">
+    <w:nsid w:val="721B39D0"/>
+    <w:multiLevelType w:val="hybridMultilevel"/>
+    <w:tmpl w:val="E702E61A"/>
+    <w:lvl w:ilvl="0" w:tplc="042A000F">
+      <w:start w:val="1"/>
+      <w:numFmt w:val="decimal"/>
+      <w:lvlText w:val="%1."/>
+      <w:lvlJc w:val="left"/>
+      <w:pPr>
+        <w:ind w:left="720" w:hanging="360"/>
+      </w:pPr>
+    </w:lvl>
+    <w:lvl w:ilvl="1" w:tplc="042A0019">
+      <w:start w:val="1"/>
+      <w:numFmt w:val="lowerLetter"/>
+      <w:lvlText w:val="%2."/>
+      <w:lvlJc w:val="left"/>
+      <w:pPr>
+        <w:ind w:left="1440" w:hanging="360"/>
+      </w:pPr>
+    </w:lvl>
+    <w:lvl w:ilvl="2" w:tplc="042A001B" w:tentative="1">
+      <w:start w:val="1"/>
+      <w:numFmt w:val="lowerRoman"/>
+      <w:lvlText w:val="%3."/>
+      <w:lvlJc w:val="right"/>
+      <w:pPr>
+        <w:ind w:left="2160" w:hanging="180"/>
+      </w:pPr>
+    </w:lvl>
+    <w:lvl w:ilvl="3" w:tplc="042A000F" w:tentative="1">
+      <w:start w:val="1"/>
+      <w:numFmt w:val="decimal"/>
+      <w:lvlText w:val="%4."/>
+      <w:lvlJc w:val="left"/>
+      <w:pPr>
+        <w:ind w:left="2880" w:hanging="360"/>
+      </w:pPr>
+    </w:lvl>
+    <w:lvl w:ilvl="4" w:tplc="042A0019" w:tentative="1">
+      <w:start w:val="1"/>
+      <w:numFmt w:val="lowerLetter"/>
+      <w:lvlText w:val="%5."/>
+      <w:lvlJc w:val="left"/>
+      <w:pPr>
+        <w:ind w:left="3600" w:hanging="360"/>
+      </w:pPr>
+    </w:lvl>
+    <w:lvl w:ilvl="5" w:tplc="042A001B" w:tentative="1">
+      <w:start w:val="1"/>
+      <w:numFmt w:val="lowerRoman"/>
+      <w:lvlText w:val="%6."/>
+      <w:lvlJc w:val="right"/>
+      <w:pPr>
+        <w:ind w:left="4320" w:hanging="180"/>
+      </w:pPr>
+    </w:lvl>
+    <w:lvl w:ilvl="6" w:tplc="042A000F" w:tentative="1">
+      <w:start w:val="1"/>
+      <w:numFmt w:val="decimal"/>
+      <w:lvlText w:val="%7."/>
+      <w:lvlJc w:val="left"/>
+      <w:pPr>
+        <w:ind w:left="5040" w:hanging="360"/>
+      </w:pPr>
+    </w:lvl>
+    <w:lvl w:ilvl="7" w:tplc="042A0019" w:tentative="1">
+      <w:start w:val="1"/>
+      <w:numFmt w:val="lowerLetter"/>
+      <w:lvlText w:val="%8."/>
+      <w:lvlJc w:val="left"/>
+      <w:pPr>
+        <w:ind w:left="5760" w:hanging="360"/>
+      </w:pPr>
+    </w:lvl>
+    <w:lvl w:ilvl="8" w:tplc="042A001B" w:tentative="1">
+      <w:start w:val="1"/>
+      <w:numFmt w:val="lowerRoman"/>
+      <w:lvlText w:val="%9."/>
+      <w:lvlJc w:val="right"/>
+      <w:pPr>
+        <w:ind w:left="6480" w:hanging="180"/>
+      </w:pPr>
+    </w:lvl>
+  </w:abstractNum>
+  <w:abstractNum w:abstractNumId="51" w15:restartNumberingAfterBreak="0">
     <w:nsid w:val="78E54616"/>
     <w:multiLevelType w:val="hybridMultilevel"/>
     <w:tmpl w:val="11A2EF82"/>
@@ -15101,7 +15320,7 @@
       </w:pPr>
     </w:lvl>
   </w:abstractNum>
-  <w:abstractNum w:abstractNumId="50" w15:restartNumberingAfterBreak="0">
+  <w:abstractNum w:abstractNumId="52" w15:restartNumberingAfterBreak="0">
     <w:nsid w:val="79DF391F"/>
     <w:multiLevelType w:val="hybridMultilevel"/>
     <w:tmpl w:val="E092F468"/>
@@ -15191,136 +15410,136 @@
     </w:lvl>
   </w:abstractNum>
   <w:num w:numId="1">
-    <w:abstractNumId w:val="22"/>
+    <w:abstractNumId w:val="23"/>
   </w:num>
   <w:num w:numId="2">
-    <w:abstractNumId w:val="50"/>
+    <w:abstractNumId w:val="52"/>
   </w:num>
   <w:num w:numId="3">
-    <w:abstractNumId w:val="42"/>
+    <w:abstractNumId w:val="43"/>
   </w:num>
   <w:num w:numId="4">
-    <w:abstractNumId w:val="19"/>
+    <w:abstractNumId w:val="20"/>
   </w:num>
   <w:num w:numId="5">
-    <w:abstractNumId w:val="48"/>
+    <w:abstractNumId w:val="49"/>
   </w:num>
   <w:num w:numId="6">
     <w:abstractNumId w:val="2"/>
   </w:num>
   <w:num w:numId="7">
+    <w:abstractNumId w:val="30"/>
+  </w:num>
+  <w:num w:numId="8">
+    <w:abstractNumId w:val="37"/>
+  </w:num>
+  <w:num w:numId="9">
+    <w:abstractNumId w:val="36"/>
+  </w:num>
+  <w:num w:numId="10">
+    <w:abstractNumId w:val="6"/>
+  </w:num>
+  <w:num w:numId="11">
+    <w:abstractNumId w:val="11"/>
+  </w:num>
+  <w:num w:numId="12">
+    <w:abstractNumId w:val="27"/>
+  </w:num>
+  <w:num w:numId="13">
+    <w:abstractNumId w:val="48"/>
+  </w:num>
+  <w:num w:numId="14">
+    <w:abstractNumId w:val="17"/>
+  </w:num>
+  <w:num w:numId="15">
+    <w:abstractNumId w:val="26"/>
+  </w:num>
+  <w:num w:numId="16">
+    <w:abstractNumId w:val="8"/>
+  </w:num>
+  <w:num w:numId="17">
+    <w:abstractNumId w:val="9"/>
+  </w:num>
+  <w:num w:numId="18">
+    <w:abstractNumId w:val="47"/>
+  </w:num>
+  <w:num w:numId="19">
+    <w:abstractNumId w:val="45"/>
+  </w:num>
+  <w:num w:numId="20">
+    <w:abstractNumId w:val="40"/>
+  </w:num>
+  <w:num w:numId="21">
+    <w:abstractNumId w:val="25"/>
+  </w:num>
+  <w:num w:numId="22">
+    <w:abstractNumId w:val="24"/>
+  </w:num>
+  <w:num w:numId="23">
     <w:abstractNumId w:val="29"/>
   </w:num>
-  <w:num w:numId="8">
-    <w:abstractNumId w:val="36"/>
+  <w:num w:numId="24">
+    <w:abstractNumId w:val="18"/>
   </w:num>
-  <w:num w:numId="9">
+  <w:num w:numId="25">
+    <w:abstractNumId w:val="32"/>
+  </w:num>
+  <w:num w:numId="26">
+    <w:abstractNumId w:val="10"/>
+  </w:num>
+  <w:num w:numId="27">
+    <w:abstractNumId w:val="34"/>
+  </w:num>
+  <w:num w:numId="28">
+    <w:abstractNumId w:val="38"/>
+  </w:num>
+  <w:num w:numId="29">
     <w:abstractNumId w:val="35"/>
   </w:num>
-  <w:num w:numId="10">
+  <w:num w:numId="30">
+    <w:abstractNumId w:val="39"/>
+  </w:num>
+  <w:num w:numId="31">
+    <w:abstractNumId w:val="19"/>
+  </w:num>
+  <w:num w:numId="32">
+    <w:abstractNumId w:val="44"/>
+  </w:num>
+  <w:num w:numId="33">
     <w:abstractNumId w:val="5"/>
   </w:num>
-  <w:num w:numId="11">
-    <w:abstractNumId w:val="10"/>
-  </w:num>
-  <w:num w:numId="12">
-    <w:abstractNumId w:val="26"/>
-  </w:num>
-  <w:num w:numId="13">
-    <w:abstractNumId w:val="47"/>
-  </w:num>
-  <w:num w:numId="14">
+  <w:num w:numId="34">
     <w:abstractNumId w:val="16"/>
   </w:num>
-  <w:num w:numId="15">
-    <w:abstractNumId w:val="25"/>
-  </w:num>
-  <w:num w:numId="16">
-    <w:abstractNumId w:val="7"/>
-  </w:num>
-  <w:num w:numId="17">
-    <w:abstractNumId w:val="8"/>
-  </w:num>
-  <w:num w:numId="18">
-    <w:abstractNumId w:val="46"/>
-  </w:num>
-  <w:num w:numId="19">
-    <w:abstractNumId w:val="44"/>
-  </w:num>
-  <w:num w:numId="20">
-    <w:abstractNumId w:val="39"/>
-  </w:num>
-  <w:num w:numId="21">
-    <w:abstractNumId w:val="24"/>
-  </w:num>
-  <w:num w:numId="22">
-    <w:abstractNumId w:val="23"/>
-  </w:num>
-  <w:num w:numId="23">
+  <w:num w:numId="35">
     <w:abstractNumId w:val="28"/>
   </w:num>
-  <w:num w:numId="24">
-    <w:abstractNumId w:val="17"/>
-  </w:num>
-  <w:num w:numId="25">
-    <w:abstractNumId w:val="31"/>
-  </w:num>
-  <w:num w:numId="26">
-    <w:abstractNumId w:val="9"/>
-  </w:num>
-  <w:num w:numId="27">
-    <w:abstractNumId w:val="33"/>
-  </w:num>
-  <w:num w:numId="28">
-    <w:abstractNumId w:val="37"/>
-  </w:num>
-  <w:num w:numId="29">
-    <w:abstractNumId w:val="34"/>
-  </w:num>
-  <w:num w:numId="30">
-    <w:abstractNumId w:val="38"/>
-  </w:num>
-  <w:num w:numId="31">
-    <w:abstractNumId w:val="18"/>
-  </w:num>
-  <w:num w:numId="32">
-    <w:abstractNumId w:val="43"/>
-  </w:num>
-  <w:num w:numId="33">
-    <w:abstractNumId w:val="4"/>
-  </w:num>
-  <w:num w:numId="34">
-    <w:abstractNumId w:val="15"/>
-  </w:num>
-  <w:num w:numId="35">
-    <w:abstractNumId w:val="27"/>
-  </w:num>
   <w:num w:numId="36">
-    <w:abstractNumId w:val="6"/>
+    <w:abstractNumId w:val="7"/>
   </w:num>
   <w:num w:numId="37">
     <w:abstractNumId w:val="0"/>
   </w:num>
   <w:num w:numId="38">
-    <w:abstractNumId w:val="21"/>
+    <w:abstractNumId w:val="22"/>
   </w:num>
   <w:num w:numId="39">
-    <w:abstractNumId w:val="11"/>
+    <w:abstractNumId w:val="12"/>
   </w:num>
   <w:num w:numId="40">
-    <w:abstractNumId w:val="13"/>
+    <w:abstractNumId w:val="14"/>
   </w:num>
   <w:num w:numId="41">
     <w:abstractNumId w:val="3"/>
   </w:num>
   <w:num w:numId="42">
-    <w:abstractNumId w:val="12"/>
+    <w:abstractNumId w:val="13"/>
   </w:num>
   <w:num w:numId="43">
-    <w:abstractNumId w:val="45"/>
+    <w:abstractNumId w:val="46"/>
   </w:num>
   <w:num w:numId="44">
-    <w:abstractNumId w:val="49"/>
+    <w:abstractNumId w:val="51"/>
     <w:lvlOverride w:ilvl="0">
       <w:startOverride w:val="1"/>
     </w:lvlOverride>
@@ -15350,7 +15569,7 @@
     </w:lvlOverride>
   </w:num>
   <w:num w:numId="45">
-    <w:abstractNumId w:val="41"/>
+    <w:abstractNumId w:val="42"/>
     <w:lvlOverride w:ilvl="0">
       <w:startOverride w:val="1"/>
     </w:lvlOverride>
@@ -15380,29 +15599,35 @@
     </w:lvlOverride>
   </w:num>
   <w:num w:numId="46">
-    <w:abstractNumId w:val="32"/>
+    <w:abstractNumId w:val="33"/>
   </w:num>
   <w:num w:numId="47">
-    <w:abstractNumId w:val="20"/>
+    <w:abstractNumId w:val="21"/>
   </w:num>
   <w:num w:numId="48">
-    <w:abstractNumId w:val="30"/>
+    <w:abstractNumId w:val="31"/>
   </w:num>
   <w:num w:numId="49">
-    <w:abstractNumId w:val="14"/>
+    <w:abstractNumId w:val="15"/>
   </w:num>
   <w:num w:numId="50">
-    <w:abstractNumId w:val="40"/>
+    <w:abstractNumId w:val="41"/>
   </w:num>
   <w:num w:numId="51">
     <w:abstractNumId w:val="1"/>
+  </w:num>
+  <w:num w:numId="52">
+    <w:abstractNumId w:val="4"/>
+  </w:num>
+  <w:num w:numId="53">
+    <w:abstractNumId w:val="50"/>
   </w:num>
   <w:numIdMacAtCleanup w:val="51"/>
 </w:numbering>
 </file>
 
 <file path=word/styles.xml><?xml version="1.0" encoding="utf-8"?>
-<w:styles xmlns:mc="http://schemas.openxmlformats.org/markup-compatibility/2006" xmlns:r="http://schemas.openxmlformats.org/officeDocument/2006/relationships" xmlns:w="http://schemas.openxmlformats.org/wordprocessingml/2006/main" xmlns:w14="http://schemas.microsoft.com/office/word/2010/wordml" xmlns:w15="http://schemas.microsoft.com/office/word/2012/wordml" xmlns:w16cid="http://schemas.microsoft.com/office/word/2016/wordml/cid" xmlns:w16se="http://schemas.microsoft.com/office/word/2015/wordml/symex" mc:Ignorable="w14 w15 w16se w16cid">
+<w:styles xmlns:mc="http://schemas.openxmlformats.org/markup-compatibility/2006" xmlns:r="http://schemas.openxmlformats.org/officeDocument/2006/relationships" xmlns:w="http://schemas.openxmlformats.org/wordprocessingml/2006/main" xmlns:w14="http://schemas.microsoft.com/office/word/2010/wordml" xmlns:w15="http://schemas.microsoft.com/office/word/2012/wordml" xmlns:w16se="http://schemas.microsoft.com/office/word/2015/wordml/symex" mc:Ignorable="w14 w15 w16se">
   <w:docDefaults>
     <w:rPrDefault>
       <w:rPr>
@@ -15418,7 +15643,7 @@
       </w:pPr>
     </w:pPrDefault>
   </w:docDefaults>
-  <w:latentStyles w:defLockedState="0" w:defUIPriority="99" w:defSemiHidden="0" w:defUnhideWhenUsed="0" w:defQFormat="0" w:count="377">
+  <w:latentStyles w:defLockedState="0" w:defUIPriority="99" w:defSemiHidden="0" w:defUnhideWhenUsed="0" w:defQFormat="0" w:count="371">
     <w:lsdException w:name="Normal" w:uiPriority="0" w:qFormat="1"/>
     <w:lsdException w:name="heading 1" w:uiPriority="9" w:qFormat="1"/>
     <w:lsdException w:name="heading 2" w:semiHidden="1" w:uiPriority="9" w:unhideWhenUsed="1" w:qFormat="1"/>
@@ -15566,8 +15791,11 @@
     <w:lsdException w:name="Table 3D effects 3" w:semiHidden="1" w:unhideWhenUsed="1"/>
     <w:lsdException w:name="Table Contemporary" w:semiHidden="1" w:unhideWhenUsed="1"/>
     <w:lsdException w:name="Table Elegant" w:semiHidden="1" w:unhideWhenUsed="1"/>
+    <w:lsdException w:name="Table Professional" w:semiHidden="1" w:unhideWhenUsed="1"/>
     <w:lsdException w:name="Table Subtle 1" w:semiHidden="1" w:unhideWhenUsed="1"/>
     <w:lsdException w:name="Table Subtle 2" w:semiHidden="1" w:unhideWhenUsed="1"/>
+    <w:lsdException w:name="Table Web 1" w:semiHidden="1" w:unhideWhenUsed="1"/>
+    <w:lsdException w:name="Table Web 2" w:semiHidden="1" w:unhideWhenUsed="1"/>
     <w:lsdException w:name="Table Web 3" w:semiHidden="1" w:unhideWhenUsed="1"/>
     <w:lsdException w:name="Balloon Text" w:semiHidden="1" w:unhideWhenUsed="1"/>
     <w:lsdException w:name="Table Grid" w:uiPriority="39"/>
@@ -15787,12 +16015,6 @@
     <w:lsdException w:name="List Table 5 Dark Accent 6" w:uiPriority="50"/>
     <w:lsdException w:name="List Table 6 Colorful Accent 6" w:uiPriority="51"/>
     <w:lsdException w:name="List Table 7 Colorful Accent 6" w:uiPriority="52"/>
-    <w:lsdException w:name="Mention" w:semiHidden="1" w:unhideWhenUsed="1"/>
-    <w:lsdException w:name="Smart Hyperlink" w:semiHidden="1" w:unhideWhenUsed="1"/>
-    <w:lsdException w:name="Hashtag" w:semiHidden="1" w:unhideWhenUsed="1"/>
-    <w:lsdException w:name="Unresolved Mention" w:semiHidden="1" w:unhideWhenUsed="1"/>
-    <w:lsdException w:name="Smart Link" w:semiHidden="1" w:unhideWhenUsed="1"/>
-    <w:lsdException w:name="Smart Link Error" w:semiHidden="1" w:unhideWhenUsed="1"/>
   </w:latentStyles>
   <w:style w:type="paragraph" w:default="1" w:styleId="Normal">
     <w:name w:val="Normal"/>

</xml_diff>